<commit_message>
he editado parte de la cabecera
</commit_message>
<xml_diff>
--- a/guiaestilos.docx
+++ b/guiaestilos.docx
@@ -4326,7 +4326,35 @@
         <w:rPr>
           <w:rFonts w:ascii="Book Antiqua" w:hAnsi="Book Antiqua"/>
         </w:rPr>
-        <w:t>En la cabecera introduciremos el logo de la empresa junto a su nombre con la siguiente imagen de fondo a un tamaño de , debajo de esta pondremos 4 desplegables con las opciones solicitadas.</w:t>
+        <w:t xml:space="preserve">En la cabecera introduciremos el logo de la empresa junto a su nombre con la siguiente imagen de fondo a un tamaño </w:t>
+      </w:r>
+      <w:proofErr w:type="gramStart"/>
+      <w:r>
+        <w:rPr>
+          <w:rFonts w:ascii="Book Antiqua" w:hAnsi="Book Antiqua"/>
+        </w:rPr>
+        <w:t>de ,</w:t>
+      </w:r>
+      <w:proofErr w:type="gramEnd"/>
+      <w:r>
+        <w:rPr>
+          <w:rFonts w:ascii="Book Antiqua" w:hAnsi="Book Antiqua"/>
+        </w:rPr>
+        <w:t xml:space="preserve"> debajo de esta pondremos 4 </w:t>
+      </w:r>
+      <w:r>
+        <w:rPr>
+          <w:rFonts w:ascii="Book Antiqua" w:hAnsi="Book Antiqua"/>
+        </w:rPr>
+        <w:t xml:space="preserve">botones </w:t>
+      </w:r>
+      <w:bookmarkStart w:id="0" w:name="_GoBack"/>
+      <w:bookmarkEnd w:id="0"/>
+      <w:r>
+        <w:rPr>
+          <w:rFonts w:ascii="Book Antiqua" w:hAnsi="Book Antiqua"/>
+        </w:rPr>
+        <w:t>con las opciones solicitadas.</w:t>
       </w:r>
     </w:p>
     <w:p>
@@ -4394,34 +4422,13 @@
         <w:rPr>
           <w:rFonts w:ascii="Book Antiqua" w:hAnsi="Book Antiqua"/>
         </w:rPr>
-        <w:t>Colores para los desplegables</w:t>
+        <w:t xml:space="preserve">Colores para los </w:t>
       </w:r>
-    </w:p>
-    <w:p>
-      <w:pPr>
-        <w:shd w:val="clear" w:color="auto" w:fill="FFFFFF"/>
-        <w:textAlignment w:val="center"/>
-        <w:rPr>
-          <w:rStyle w:val="hex"/>
-          <w:rFonts w:ascii="Helvetica" w:hAnsi="Helvetica"/>
-          <w:b/>
-          <w:bCs/>
-          <w:caps/>
-          <w:color w:val="3F3844"/>
-          <w:spacing w:val="9"/>
-        </w:rPr>
-      </w:pPr>
       <w:r>
         <w:rPr>
-          <w:rStyle w:val="hex"/>
-          <w:rFonts w:ascii="Helvetica" w:hAnsi="Helvetica"/>
-          <w:b/>
-          <w:bCs/>
-          <w:caps/>
-          <w:color w:val="3F3844"/>
-          <w:spacing w:val="9"/>
-        </w:rPr>
-        <w:t>Sin pulsar</w:t>
+          <w:rFonts w:ascii="Book Antiqua" w:hAnsi="Book Antiqua"/>
+        </w:rPr>
+        <w:t>botones de enlace</w:t>
       </w:r>
     </w:p>
     <w:p>
@@ -4531,56 +4538,8 @@
         <w:shd w:val="clear" w:color="auto" w:fill="FFFFFF"/>
         <w:textAlignment w:val="center"/>
         <w:rPr>
-          <w:rStyle w:val="rgb"/>
           <w:rFonts w:ascii="Helvetica" w:hAnsi="Helvetica"/>
-          <w:b/>
-          <w:bCs/>
-          <w:caps/>
           <w:color w:val="3F3844"/>
-          <w:spacing w:val="9"/>
-        </w:rPr>
-      </w:pPr>
-      <w:r>
-        <w:rPr>
-          <w:rStyle w:val="rgb"/>
-          <w:rFonts w:ascii="Helvetica" w:hAnsi="Helvetica"/>
-          <w:b/>
-          <w:bCs/>
-          <w:caps/>
-          <w:color w:val="3F3844"/>
-          <w:spacing w:val="9"/>
-        </w:rPr>
-        <w:t>Pulsado</w:t>
-      </w:r>
-    </w:p>
-    <w:p>
-      <w:pPr>
-        <w:pStyle w:val="Ttulo5"/>
-        <w:shd w:val="clear" w:color="auto" w:fill="FFFFFF"/>
-        <w:spacing w:before="0"/>
-        <w:textAlignment w:val="center"/>
-        <w:rPr>
-          <w:rFonts w:ascii="Helvetica" w:hAnsi="Helvetica"/>
-          <w:caps/>
-          <w:color w:val="C3C3C3"/>
-          <w:spacing w:val="24"/>
-        </w:rPr>
-      </w:pPr>
-      <w:r>
-        <w:rPr>
-          <w:rFonts w:ascii="Helvetica" w:hAnsi="Helvetica"/>
-          <w:caps/>
-          <w:color w:val="C3C3C3"/>
-          <w:spacing w:val="24"/>
-        </w:rPr>
-        <w:br/>
-        <w:t>HEX</w:t>
-      </w:r>
-    </w:p>
-    <w:p>
-      <w:pPr>
-        <w:rPr>
-          <w:rFonts w:ascii="Times New Roman" w:hAnsi="Times New Roman"/>
         </w:rPr>
       </w:pPr>
       <w:r>
@@ -4591,123 +4550,6 @@
         </w:rPr>
         <w:t> </w:t>
       </w:r>
-    </w:p>
-    <w:p>
-      <w:pPr>
-        <w:shd w:val="clear" w:color="auto" w:fill="FFFFFF"/>
-        <w:textAlignment w:val="center"/>
-        <w:rPr>
-          <w:rFonts w:ascii="Helvetica" w:hAnsi="Helvetica"/>
-          <w:color w:val="3F3844"/>
-        </w:rPr>
-      </w:pPr>
-      <w:r>
-        <w:rPr>
-          <w:rStyle w:val="hex"/>
-          <w:rFonts w:ascii="Helvetica" w:hAnsi="Helvetica"/>
-          <w:b/>
-          <w:bCs/>
-          <w:caps/>
-          <w:color w:val="3F3844"/>
-          <w:spacing w:val="9"/>
-        </w:rPr>
-        <w:t>#6E2C00</w:t>
-      </w:r>
-    </w:p>
-    <w:p>
-      <w:pPr>
-        <w:rPr>
-          <w:rFonts w:ascii="Times New Roman" w:hAnsi="Times New Roman"/>
-        </w:rPr>
-      </w:pPr>
-      <w:r>
-        <w:rPr>
-          <w:rFonts w:ascii="Helvetica" w:hAnsi="Helvetica"/>
-          <w:color w:val="3F3844"/>
-          <w:shd w:val="clear" w:color="auto" w:fill="FFFFFF"/>
-        </w:rPr>
-        <w:t> </w:t>
-      </w:r>
-    </w:p>
-    <w:p>
-      <w:pPr>
-        <w:pStyle w:val="Ttulo5"/>
-        <w:shd w:val="clear" w:color="auto" w:fill="FFFFFF"/>
-        <w:spacing w:before="0"/>
-        <w:textAlignment w:val="center"/>
-        <w:rPr>
-          <w:rFonts w:ascii="Helvetica" w:hAnsi="Helvetica"/>
-          <w:caps/>
-          <w:color w:val="C3C3C3"/>
-          <w:spacing w:val="24"/>
-        </w:rPr>
-      </w:pPr>
-      <w:r>
-        <w:rPr>
-          <w:rFonts w:ascii="Helvetica" w:hAnsi="Helvetica"/>
-          <w:caps/>
-          <w:color w:val="C3C3C3"/>
-          <w:spacing w:val="24"/>
-        </w:rPr>
-        <w:t>RGB</w:t>
-      </w:r>
-    </w:p>
-    <w:p>
-      <w:pPr>
-        <w:rPr>
-          <w:rFonts w:ascii="Times New Roman" w:hAnsi="Times New Roman"/>
-        </w:rPr>
-      </w:pPr>
-      <w:r>
-        <w:rPr>
-          <w:rFonts w:ascii="Helvetica" w:hAnsi="Helvetica"/>
-          <w:color w:val="3F3844"/>
-          <w:shd w:val="clear" w:color="auto" w:fill="FFFFFF"/>
-        </w:rPr>
-        <w:t> </w:t>
-      </w:r>
-    </w:p>
-    <w:p>
-      <w:pPr>
-        <w:shd w:val="clear" w:color="auto" w:fill="FFFFFF"/>
-        <w:textAlignment w:val="center"/>
-        <w:rPr>
-          <w:rFonts w:ascii="Helvetica" w:hAnsi="Helvetica"/>
-          <w:color w:val="3F3844"/>
-        </w:rPr>
-      </w:pPr>
-      <w:r>
-        <w:rPr>
-          <w:rStyle w:val="rgb"/>
-          <w:rFonts w:ascii="Helvetica" w:hAnsi="Helvetica"/>
-          <w:b/>
-          <w:bCs/>
-          <w:caps/>
-          <w:color w:val="3F3844"/>
-          <w:spacing w:val="9"/>
-        </w:rPr>
-        <w:t>110, 44, 0</w:t>
-      </w:r>
-    </w:p>
-    <w:p>
-      <w:pPr>
-        <w:shd w:val="clear" w:color="auto" w:fill="FFFFFF"/>
-        <w:textAlignment w:val="center"/>
-        <w:rPr>
-          <w:rFonts w:ascii="Helvetica" w:hAnsi="Helvetica"/>
-          <w:color w:val="3F3844"/>
-        </w:rPr>
-      </w:pPr>
-      <w:r>
-        <w:rPr>
-          <w:rFonts w:ascii="Helvetica" w:hAnsi="Helvetica"/>
-          <w:color w:val="3F3844"/>
-          <w:shd w:val="clear" w:color="auto" w:fill="FFFFFF"/>
-        </w:rPr>
-        <w:t> </w:t>
-      </w:r>
-      <w:bookmarkStart w:id="0" w:name="_GoBack"/>
-      <w:bookmarkEnd w:id="0"/>
     </w:p>
     <w:p>
       <w:pPr>

</xml_diff>

<commit_message>
He añadido colores, fotos
he añadido colores y fotos mas una brebe explicacion de los botones
</commit_message>
<xml_diff>
--- a/guiaestilos.docx
+++ b/guiaestilos.docx
@@ -4,18 +4,17 @@
   <w:body>
     <w:sdt>
       <w:sdtPr>
+        <w:rPr>
+          <w:rFonts w:eastAsiaTheme="minorHAnsi"/>
+          <w:lang w:eastAsia="en-US"/>
+        </w:rPr>
         <w:id w:val="219178102"/>
         <w:docPartObj>
           <w:docPartGallery w:val="Cover Pages"/>
           <w:docPartUnique/>
         </w:docPartObj>
       </w:sdtPr>
-      <w:sdtEndPr>
-        <w:rPr>
-          <w:rFonts w:eastAsiaTheme="minorHAnsi"/>
-          <w:lang w:eastAsia="en-US"/>
-        </w:rPr>
-      </w:sdtEndPr>
+      <w:sdtEndPr/>
       <w:sdtContent>
         <w:p>
           <w:pPr>
@@ -155,6 +154,7 @@
                                       <w:calendar w:val="gregorian"/>
                                     </w:date>
                                   </w:sdtPr>
+                                  <w:sdtEndPr/>
                                   <w:sdtContent>
                                     <w:p>
                                       <w:pPr>
@@ -3692,6 +3692,7 @@
                                     <w:dataBinding w:prefixMappings="xmlns:ns0='http://purl.org/dc/elements/1.1/' xmlns:ns1='http://schemas.openxmlformats.org/package/2006/metadata/core-properties' " w:xpath="/ns1:coreProperties[1]/ns0:creator[1]" w:storeItemID="{6C3C8BC8-F283-45AE-878A-BAB7291924A1}"/>
                                     <w:text/>
                                   </w:sdtPr>
+                                  <w:sdtEndPr/>
                                   <w:sdtContent>
                                     <w:r>
                                       <w:rPr>
@@ -3727,6 +3728,7 @@
                                     <w:dataBinding w:prefixMappings="xmlns:ns0='http://schemas.openxmlformats.org/officeDocument/2006/extended-properties' " w:xpath="/ns0:Properties[1]/ns0:Company[1]" w:storeItemID="{6668398D-A668-4E3E-A5EB-62B293D839F1}"/>
                                     <w:text/>
                                   </w:sdtPr>
+                                  <w:sdtEndPr/>
                                   <w:sdtContent>
                                     <w:r>
                                       <w:rPr>
@@ -3942,6 +3944,7 @@
                                     <w:dataBinding w:prefixMappings="xmlns:ns0='http://purl.org/dc/elements/1.1/' xmlns:ns1='http://schemas.openxmlformats.org/package/2006/metadata/core-properties' " w:xpath="/ns1:coreProperties[1]/ns0:title[1]" w:storeItemID="{6C3C8BC8-F283-45AE-878A-BAB7291924A1}"/>
                                     <w:text/>
                                   </w:sdtPr>
+                                  <w:sdtEndPr/>
                                   <w:sdtContent>
                                     <w:r>
                                       <w:rPr>
@@ -4348,8 +4351,6 @@
         </w:rPr>
         <w:t xml:space="preserve">botones </w:t>
       </w:r>
-      <w:bookmarkStart w:id="0" w:name="_GoBack"/>
-      <w:bookmarkEnd w:id="0"/>
       <w:r>
         <w:rPr>
           <w:rFonts w:ascii="Book Antiqua" w:hAnsi="Book Antiqua"/>
@@ -4442,23 +4443,45 @@
       </w:pPr>
       <w:r>
         <w:rPr>
-          <w:rStyle w:val="hex"/>
-          <w:rFonts w:ascii="Helvetica" w:hAnsi="Helvetica"/>
-          <w:b/>
-          <w:bCs/>
-          <w:caps/>
-          <w:color w:val="3F3844"/>
-          <w:spacing w:val="9"/>
-        </w:rPr>
-        <w:t>#BA4A00</w:t>
+          <w:noProof/>
+          <w:lang w:eastAsia="es-ES"/>
+        </w:rPr>
+        <w:drawing>
+          <wp:inline distT="0" distB="0" distL="0" distR="0" wp14:anchorId="00D38433" wp14:editId="6CDDEF8D">
+            <wp:extent cx="1600200" cy="1952625"/>
+            <wp:effectExtent l="0" t="0" r="0" b="9525"/>
+            <wp:docPr id="39" name="Imagen 39"/>
+            <wp:cNvGraphicFramePr>
+              <a:graphicFrameLocks xmlns:a="http://schemas.openxmlformats.org/drawingml/2006/main" noChangeAspect="1"/>
+            </wp:cNvGraphicFramePr>
+            <a:graphic xmlns:a="http://schemas.openxmlformats.org/drawingml/2006/main">
+              <a:graphicData uri="http://schemas.openxmlformats.org/drawingml/2006/picture">
+                <pic:pic xmlns:pic="http://schemas.openxmlformats.org/drawingml/2006/picture">
+                  <pic:nvPicPr>
+                    <pic:cNvPr id="1" name=""/>
+                    <pic:cNvPicPr/>
+                  </pic:nvPicPr>
+                  <pic:blipFill>
+                    <a:blip r:embed="rId7"/>
+                    <a:stretch>
+                      <a:fillRect/>
+                    </a:stretch>
+                  </pic:blipFill>
+                  <pic:spPr>
+                    <a:xfrm>
+                      <a:off x="0" y="0"/>
+                      <a:ext cx="1600200" cy="1952625"/>
+                    </a:xfrm>
+                    <a:prstGeom prst="rect">
+                      <a:avLst/>
+                    </a:prstGeom>
+                  </pic:spPr>
+                </pic:pic>
+              </a:graphicData>
+            </a:graphic>
+          </wp:inline>
+        </w:drawing>
       </w:r>
-    </w:p>
-    <w:p>
-      <w:pPr>
-        <w:rPr>
-          <w:rFonts w:ascii="Times New Roman" w:hAnsi="Times New Roman"/>
-        </w:rPr>
-      </w:pPr>
       <w:r>
         <w:rPr>
           <w:rFonts w:ascii="Helvetica" w:hAnsi="Helvetica"/>
@@ -4470,104 +4493,559 @@
     </w:p>
     <w:p>
       <w:pPr>
-        <w:pStyle w:val="Ttulo5"/>
-        <w:shd w:val="clear" w:color="auto" w:fill="FFFFFF"/>
-        <w:spacing w:before="0"/>
-        <w:textAlignment w:val="center"/>
-        <w:rPr>
-          <w:rFonts w:ascii="Helvetica" w:hAnsi="Helvetica"/>
-          <w:caps/>
-          <w:color w:val="C3C3C3"/>
-          <w:spacing w:val="24"/>
+        <w:pStyle w:val="Ttulo1"/>
+        <w:rPr>
+          <w:rFonts w:ascii="Book Antiqua" w:hAnsi="Book Antiqua"/>
+          <w:sz w:val="44"/>
+          <w:szCs w:val="44"/>
         </w:rPr>
       </w:pPr>
       <w:r>
         <w:rPr>
           <w:rFonts w:ascii="Helvetica" w:hAnsi="Helvetica"/>
-          <w:caps/>
-          <w:color w:val="C3C3C3"/>
-          <w:spacing w:val="24"/>
-        </w:rPr>
-        <w:t>RGB</w:t>
+          <w:color w:val="3F3844"/>
+          <w:shd w:val="clear" w:color="auto" w:fill="FFFFFF"/>
+        </w:rPr>
+        <w:t> </w:t>
+      </w:r>
+      <w:r>
+        <w:rPr>
+          <w:rFonts w:ascii="Book Antiqua" w:hAnsi="Book Antiqua"/>
+          <w:sz w:val="44"/>
+          <w:szCs w:val="44"/>
+        </w:rPr>
+        <w:t>BOTONES</w:t>
+      </w:r>
+    </w:p>
+    <w:p>
+      <w:r>
+        <w:t>La fuente utilizada será Arial, tamaño 20, en negrita, del siguiente color:</w:t>
+      </w:r>
+    </w:p>
+    <w:p>
+      <w:r>
+        <w:rPr>
+          <w:noProof/>
+          <w:lang w:eastAsia="es-ES"/>
+        </w:rPr>
+        <w:drawing>
+          <wp:inline distT="0" distB="0" distL="0" distR="0" wp14:anchorId="2883B6E4" wp14:editId="366242FB">
+            <wp:extent cx="1524000" cy="1933575"/>
+            <wp:effectExtent l="0" t="0" r="0" b="9525"/>
+            <wp:docPr id="38" name="Imagen 38"/>
+            <wp:cNvGraphicFramePr>
+              <a:graphicFrameLocks xmlns:a="http://schemas.openxmlformats.org/drawingml/2006/main" noChangeAspect="1"/>
+            </wp:cNvGraphicFramePr>
+            <a:graphic xmlns:a="http://schemas.openxmlformats.org/drawingml/2006/main">
+              <a:graphicData uri="http://schemas.openxmlformats.org/drawingml/2006/picture">
+                <pic:pic xmlns:pic="http://schemas.openxmlformats.org/drawingml/2006/picture">
+                  <pic:nvPicPr>
+                    <pic:cNvPr id="1" name=""/>
+                    <pic:cNvPicPr/>
+                  </pic:nvPicPr>
+                  <pic:blipFill>
+                    <a:blip r:embed="rId8"/>
+                    <a:stretch>
+                      <a:fillRect/>
+                    </a:stretch>
+                  </pic:blipFill>
+                  <pic:spPr>
+                    <a:xfrm>
+                      <a:off x="0" y="0"/>
+                      <a:ext cx="1524000" cy="1933575"/>
+                    </a:xfrm>
+                    <a:prstGeom prst="rect">
+                      <a:avLst/>
+                    </a:prstGeom>
+                  </pic:spPr>
+                </pic:pic>
+              </a:graphicData>
+            </a:graphic>
+          </wp:inline>
+        </w:drawing>
       </w:r>
     </w:p>
     <w:p>
       <w:pPr>
-        <w:rPr>
-          <w:rFonts w:ascii="Times New Roman" w:hAnsi="Times New Roman"/>
+        <w:pStyle w:val="Ttulo1"/>
+        <w:rPr>
+          <w:rFonts w:ascii="Book Antiqua" w:hAnsi="Book Antiqua"/>
+          <w:sz w:val="44"/>
+          <w:szCs w:val="44"/>
+        </w:rPr>
+      </w:pPr>
+    </w:p>
+    <w:p/>
+    <w:p/>
+    <w:p/>
+    <w:p>
+      <w:pPr>
+        <w:pStyle w:val="Ttulo1"/>
+        <w:rPr>
+          <w:rFonts w:ascii="Book Antiqua" w:hAnsi="Book Antiqua"/>
+          <w:sz w:val="44"/>
+          <w:szCs w:val="44"/>
         </w:rPr>
       </w:pPr>
       <w:r>
         <w:rPr>
-          <w:rFonts w:ascii="Helvetica" w:hAnsi="Helvetica"/>
-          <w:color w:val="3F3844"/>
-          <w:shd w:val="clear" w:color="auto" w:fill="FFFFFF"/>
-        </w:rPr>
-        <w:t> </w:t>
+          <w:rFonts w:ascii="Book Antiqua" w:hAnsi="Book Antiqua"/>
+          <w:sz w:val="44"/>
+          <w:szCs w:val="44"/>
+        </w:rPr>
+        <w:lastRenderedPageBreak/>
+        <w:t>FOTOS</w:t>
       </w:r>
     </w:p>
     <w:p>
-      <w:pPr>
-        <w:shd w:val="clear" w:color="auto" w:fill="FFFFFF"/>
-        <w:textAlignment w:val="center"/>
-        <w:rPr>
-          <w:rStyle w:val="rgb"/>
-          <w:rFonts w:ascii="Helvetica" w:hAnsi="Helvetica"/>
-          <w:b/>
-          <w:bCs/>
-          <w:caps/>
-          <w:color w:val="3F3844"/>
-          <w:spacing w:val="9"/>
-        </w:rPr>
-      </w:pPr>
       <w:r>
-        <w:rPr>
-          <w:rStyle w:val="rgb"/>
-          <w:rFonts w:ascii="Helvetica" w:hAnsi="Helvetica"/>
-          <w:b/>
-          <w:bCs/>
-          <w:caps/>
-          <w:color w:val="3F3844"/>
-          <w:spacing w:val="9"/>
-        </w:rPr>
-        <w:t>186, 74, 0</w:t>
+        <w:t>Zapatos hombre casual:</w:t>
       </w:r>
     </w:p>
     <w:p>
-      <w:pPr>
-        <w:shd w:val="clear" w:color="auto" w:fill="FFFFFF"/>
-        <w:textAlignment w:val="center"/>
-        <w:rPr>
-          <w:rFonts w:ascii="Helvetica" w:hAnsi="Helvetica"/>
-          <w:color w:val="3F3844"/>
-        </w:rPr>
-      </w:pPr>
       <w:r>
         <w:rPr>
-          <w:rFonts w:ascii="Helvetica" w:hAnsi="Helvetica"/>
-          <w:color w:val="3F3844"/>
-          <w:shd w:val="clear" w:color="auto" w:fill="FFFFFF"/>
-        </w:rPr>
-        <w:t> </w:t>
+          <w:noProof/>
+          <w:lang w:eastAsia="es-ES"/>
+        </w:rPr>
+        <w:drawing>
+          <wp:inline distT="0" distB="0" distL="0" distR="0">
+            <wp:extent cx="920750" cy="1052286"/>
+            <wp:effectExtent l="0" t="0" r="0" b="0"/>
+            <wp:docPr id="40" name="Imagen 40"/>
+            <wp:cNvGraphicFramePr>
+              <a:graphicFrameLocks xmlns:a="http://schemas.openxmlformats.org/drawingml/2006/main" noChangeAspect="1"/>
+            </wp:cNvGraphicFramePr>
+            <a:graphic xmlns:a="http://schemas.openxmlformats.org/drawingml/2006/main">
+              <a:graphicData uri="http://schemas.openxmlformats.org/drawingml/2006/picture">
+                <pic:pic xmlns:pic="http://schemas.openxmlformats.org/drawingml/2006/picture">
+                  <pic:nvPicPr>
+                    <pic:cNvPr id="40" name="zapato-h-casual.jpg"/>
+                    <pic:cNvPicPr/>
+                  </pic:nvPicPr>
+                  <pic:blipFill>
+                    <a:blip r:embed="rId9">
+                      <a:extLst>
+                        <a:ext uri="{28A0092B-C50C-407E-A947-70E740481C1C}">
+                          <a14:useLocalDpi xmlns:a14="http://schemas.microsoft.com/office/drawing/2010/main" val="0"/>
+                        </a:ext>
+                      </a:extLst>
+                    </a:blip>
+                    <a:stretch>
+                      <a:fillRect/>
+                    </a:stretch>
+                  </pic:blipFill>
+                  <pic:spPr>
+                    <a:xfrm>
+                      <a:off x="0" y="0"/>
+                      <a:ext cx="925706" cy="1057950"/>
+                    </a:xfrm>
+                    <a:prstGeom prst="rect">
+                      <a:avLst/>
+                    </a:prstGeom>
+                  </pic:spPr>
+                </pic:pic>
+              </a:graphicData>
+            </a:graphic>
+          </wp:inline>
+        </w:drawing>
+      </w:r>
+      <w:r>
+        <w:rPr>
+          <w:noProof/>
+          <w:lang w:eastAsia="es-ES"/>
+        </w:rPr>
+        <w:drawing>
+          <wp:inline distT="0" distB="0" distL="0" distR="0">
+            <wp:extent cx="946150" cy="946150"/>
+            <wp:effectExtent l="0" t="0" r="6350" b="6350"/>
+            <wp:docPr id="41" name="Imagen 41"/>
+            <wp:cNvGraphicFramePr>
+              <a:graphicFrameLocks xmlns:a="http://schemas.openxmlformats.org/drawingml/2006/main" noChangeAspect="1"/>
+            </wp:cNvGraphicFramePr>
+            <a:graphic xmlns:a="http://schemas.openxmlformats.org/drawingml/2006/main">
+              <a:graphicData uri="http://schemas.openxmlformats.org/drawingml/2006/picture">
+                <pic:pic xmlns:pic="http://schemas.openxmlformats.org/drawingml/2006/picture">
+                  <pic:nvPicPr>
+                    <pic:cNvPr id="41" name="zapato-h-casual-2.jpg"/>
+                    <pic:cNvPicPr/>
+                  </pic:nvPicPr>
+                  <pic:blipFill>
+                    <a:blip r:embed="rId10">
+                      <a:extLst>
+                        <a:ext uri="{28A0092B-C50C-407E-A947-70E740481C1C}">
+                          <a14:useLocalDpi xmlns:a14="http://schemas.microsoft.com/office/drawing/2010/main" val="0"/>
+                        </a:ext>
+                      </a:extLst>
+                    </a:blip>
+                    <a:stretch>
+                      <a:fillRect/>
+                    </a:stretch>
+                  </pic:blipFill>
+                  <pic:spPr>
+                    <a:xfrm>
+                      <a:off x="0" y="0"/>
+                      <a:ext cx="946150" cy="946150"/>
+                    </a:xfrm>
+                    <a:prstGeom prst="rect">
+                      <a:avLst/>
+                    </a:prstGeom>
+                  </pic:spPr>
+                </pic:pic>
+              </a:graphicData>
+            </a:graphic>
+          </wp:inline>
+        </w:drawing>
+      </w:r>
+      <w:r>
+        <w:rPr>
+          <w:noProof/>
+          <w:lang w:eastAsia="es-ES"/>
+        </w:rPr>
+        <w:drawing>
+          <wp:inline distT="0" distB="0" distL="0" distR="0">
+            <wp:extent cx="1344517" cy="736600"/>
+            <wp:effectExtent l="0" t="0" r="8255" b="6350"/>
+            <wp:docPr id="42" name="Imagen 42"/>
+            <wp:cNvGraphicFramePr>
+              <a:graphicFrameLocks xmlns:a="http://schemas.openxmlformats.org/drawingml/2006/main" noChangeAspect="1"/>
+            </wp:cNvGraphicFramePr>
+            <a:graphic xmlns:a="http://schemas.openxmlformats.org/drawingml/2006/main">
+              <a:graphicData uri="http://schemas.openxmlformats.org/drawingml/2006/picture">
+                <pic:pic xmlns:pic="http://schemas.openxmlformats.org/drawingml/2006/picture">
+                  <pic:nvPicPr>
+                    <pic:cNvPr id="42" name="zapato-h-casual-3.jpg"/>
+                    <pic:cNvPicPr/>
+                  </pic:nvPicPr>
+                  <pic:blipFill>
+                    <a:blip r:embed="rId11">
+                      <a:extLst>
+                        <a:ext uri="{28A0092B-C50C-407E-A947-70E740481C1C}">
+                          <a14:useLocalDpi xmlns:a14="http://schemas.microsoft.com/office/drawing/2010/main" val="0"/>
+                        </a:ext>
+                      </a:extLst>
+                    </a:blip>
+                    <a:stretch>
+                      <a:fillRect/>
+                    </a:stretch>
+                  </pic:blipFill>
+                  <pic:spPr>
+                    <a:xfrm>
+                      <a:off x="0" y="0"/>
+                      <a:ext cx="1355104" cy="742400"/>
+                    </a:xfrm>
+                    <a:prstGeom prst="rect">
+                      <a:avLst/>
+                    </a:prstGeom>
+                  </pic:spPr>
+                </pic:pic>
+              </a:graphicData>
+            </a:graphic>
+          </wp:inline>
+        </w:drawing>
+      </w:r>
+    </w:p>
+    <w:p/>
+    <w:p>
+      <w:r>
+        <w:t xml:space="preserve">Zapatos hombre botas: </w:t>
       </w:r>
     </w:p>
     <w:p>
-      <w:pPr>
-        <w:rPr>
-          <w:rFonts w:ascii="Book Antiqua" w:hAnsi="Book Antiqua"/>
-        </w:rPr>
-      </w:pPr>
       <w:r>
         <w:rPr>
-          <w:rFonts w:ascii="Helvetica" w:hAnsi="Helvetica"/>
-          <w:color w:val="3F3844"/>
-          <w:shd w:val="clear" w:color="auto" w:fill="FFFFFF"/>
-        </w:rPr>
-        <w:t> </w:t>
+          <w:noProof/>
+          <w:lang w:eastAsia="es-ES"/>
+        </w:rPr>
+        <w:drawing>
+          <wp:inline distT="0" distB="0" distL="0" distR="0">
+            <wp:extent cx="1068380" cy="1073150"/>
+            <wp:effectExtent l="0" t="0" r="0" b="0"/>
+            <wp:docPr id="43" name="Imagen 43"/>
+            <wp:cNvGraphicFramePr>
+              <a:graphicFrameLocks xmlns:a="http://schemas.openxmlformats.org/drawingml/2006/main" noChangeAspect="1"/>
+            </wp:cNvGraphicFramePr>
+            <a:graphic xmlns:a="http://schemas.openxmlformats.org/drawingml/2006/main">
+              <a:graphicData uri="http://schemas.openxmlformats.org/drawingml/2006/picture">
+                <pic:pic xmlns:pic="http://schemas.openxmlformats.org/drawingml/2006/picture">
+                  <pic:nvPicPr>
+                    <pic:cNvPr id="43" name="zapato-h-botas.jpg"/>
+                    <pic:cNvPicPr/>
+                  </pic:nvPicPr>
+                  <pic:blipFill>
+                    <a:blip r:embed="rId12">
+                      <a:extLst>
+                        <a:ext uri="{28A0092B-C50C-407E-A947-70E740481C1C}">
+                          <a14:useLocalDpi xmlns:a14="http://schemas.microsoft.com/office/drawing/2010/main" val="0"/>
+                        </a:ext>
+                      </a:extLst>
+                    </a:blip>
+                    <a:stretch>
+                      <a:fillRect/>
+                    </a:stretch>
+                  </pic:blipFill>
+                  <pic:spPr>
+                    <a:xfrm>
+                      <a:off x="0" y="0"/>
+                      <a:ext cx="1072021" cy="1076807"/>
+                    </a:xfrm>
+                    <a:prstGeom prst="rect">
+                      <a:avLst/>
+                    </a:prstGeom>
+                  </pic:spPr>
+                </pic:pic>
+              </a:graphicData>
+            </a:graphic>
+          </wp:inline>
+        </w:drawing>
+      </w:r>
+      <w:r>
+        <w:rPr>
+          <w:noProof/>
+          <w:lang w:eastAsia="es-ES"/>
+        </w:rPr>
+        <w:drawing>
+          <wp:inline distT="0" distB="0" distL="0" distR="0">
+            <wp:extent cx="1236572" cy="914400"/>
+            <wp:effectExtent l="0" t="0" r="1905" b="0"/>
+            <wp:docPr id="44" name="Imagen 44"/>
+            <wp:cNvGraphicFramePr>
+              <a:graphicFrameLocks xmlns:a="http://schemas.openxmlformats.org/drawingml/2006/main" noChangeAspect="1"/>
+            </wp:cNvGraphicFramePr>
+            <a:graphic xmlns:a="http://schemas.openxmlformats.org/drawingml/2006/main">
+              <a:graphicData uri="http://schemas.openxmlformats.org/drawingml/2006/picture">
+                <pic:pic xmlns:pic="http://schemas.openxmlformats.org/drawingml/2006/picture">
+                  <pic:nvPicPr>
+                    <pic:cNvPr id="44" name="zapato-h-botas-2.jpg"/>
+                    <pic:cNvPicPr/>
+                  </pic:nvPicPr>
+                  <pic:blipFill>
+                    <a:blip r:embed="rId13">
+                      <a:extLst>
+                        <a:ext uri="{28A0092B-C50C-407E-A947-70E740481C1C}">
+                          <a14:useLocalDpi xmlns:a14="http://schemas.microsoft.com/office/drawing/2010/main" val="0"/>
+                        </a:ext>
+                      </a:extLst>
+                    </a:blip>
+                    <a:stretch>
+                      <a:fillRect/>
+                    </a:stretch>
+                  </pic:blipFill>
+                  <pic:spPr>
+                    <a:xfrm>
+                      <a:off x="0" y="0"/>
+                      <a:ext cx="1243231" cy="919324"/>
+                    </a:xfrm>
+                    <a:prstGeom prst="rect">
+                      <a:avLst/>
+                    </a:prstGeom>
+                  </pic:spPr>
+                </pic:pic>
+              </a:graphicData>
+            </a:graphic>
+          </wp:inline>
+        </w:drawing>
+      </w:r>
+      <w:r>
+        <w:rPr>
+          <w:noProof/>
+          <w:lang w:eastAsia="es-ES"/>
+        </w:rPr>
+        <w:drawing>
+          <wp:inline distT="0" distB="0" distL="0" distR="0">
+            <wp:extent cx="1355014" cy="901700"/>
+            <wp:effectExtent l="0" t="0" r="0" b="0"/>
+            <wp:docPr id="45" name="Imagen 45"/>
+            <wp:cNvGraphicFramePr>
+              <a:graphicFrameLocks xmlns:a="http://schemas.openxmlformats.org/drawingml/2006/main" noChangeAspect="1"/>
+            </wp:cNvGraphicFramePr>
+            <a:graphic xmlns:a="http://schemas.openxmlformats.org/drawingml/2006/main">
+              <a:graphicData uri="http://schemas.openxmlformats.org/drawingml/2006/picture">
+                <pic:pic xmlns:pic="http://schemas.openxmlformats.org/drawingml/2006/picture">
+                  <pic:nvPicPr>
+                    <pic:cNvPr id="45" name="zapato-h-botas-3.jpg"/>
+                    <pic:cNvPicPr/>
+                  </pic:nvPicPr>
+                  <pic:blipFill>
+                    <a:blip r:embed="rId14">
+                      <a:extLst>
+                        <a:ext uri="{28A0092B-C50C-407E-A947-70E740481C1C}">
+                          <a14:useLocalDpi xmlns:a14="http://schemas.microsoft.com/office/drawing/2010/main" val="0"/>
+                        </a:ext>
+                      </a:extLst>
+                    </a:blip>
+                    <a:stretch>
+                      <a:fillRect/>
+                    </a:stretch>
+                  </pic:blipFill>
+                  <pic:spPr>
+                    <a:xfrm>
+                      <a:off x="0" y="0"/>
+                      <a:ext cx="1360088" cy="905077"/>
+                    </a:xfrm>
+                    <a:prstGeom prst="rect">
+                      <a:avLst/>
+                    </a:prstGeom>
+                  </pic:spPr>
+                </pic:pic>
+              </a:graphicData>
+            </a:graphic>
+          </wp:inline>
+        </w:drawing>
       </w:r>
     </w:p>
+    <w:p>
+      <w:r>
+        <w:t>Zapatos castellanos hombre</w:t>
+      </w:r>
+    </w:p>
+    <w:p>
+      <w:r>
+        <w:rPr>
+          <w:noProof/>
+          <w:lang w:eastAsia="es-ES"/>
+        </w:rPr>
+        <w:drawing>
+          <wp:inline distT="0" distB="0" distL="0" distR="0">
+            <wp:extent cx="933450" cy="933450"/>
+            <wp:effectExtent l="0" t="0" r="0" b="0"/>
+            <wp:docPr id="46" name="Imagen 46"/>
+            <wp:cNvGraphicFramePr>
+              <a:graphicFrameLocks xmlns:a="http://schemas.openxmlformats.org/drawingml/2006/main" noChangeAspect="1"/>
+            </wp:cNvGraphicFramePr>
+            <a:graphic xmlns:a="http://schemas.openxmlformats.org/drawingml/2006/main">
+              <a:graphicData uri="http://schemas.openxmlformats.org/drawingml/2006/picture">
+                <pic:pic xmlns:pic="http://schemas.openxmlformats.org/drawingml/2006/picture">
+                  <pic:nvPicPr>
+                    <pic:cNvPr id="46" name="zapato-h-castellano.jpg"/>
+                    <pic:cNvPicPr/>
+                  </pic:nvPicPr>
+                  <pic:blipFill>
+                    <a:blip r:embed="rId15">
+                      <a:extLst>
+                        <a:ext uri="{28A0092B-C50C-407E-A947-70E740481C1C}">
+                          <a14:useLocalDpi xmlns:a14="http://schemas.microsoft.com/office/drawing/2010/main" val="0"/>
+                        </a:ext>
+                      </a:extLst>
+                    </a:blip>
+                    <a:stretch>
+                      <a:fillRect/>
+                    </a:stretch>
+                  </pic:blipFill>
+                  <pic:spPr>
+                    <a:xfrm>
+                      <a:off x="0" y="0"/>
+                      <a:ext cx="933450" cy="933450"/>
+                    </a:xfrm>
+                    <a:prstGeom prst="rect">
+                      <a:avLst/>
+                    </a:prstGeom>
+                  </pic:spPr>
+                </pic:pic>
+              </a:graphicData>
+            </a:graphic>
+          </wp:inline>
+        </w:drawing>
+      </w:r>
+      <w:r>
+        <w:rPr>
+          <w:noProof/>
+          <w:lang w:eastAsia="es-ES"/>
+        </w:rPr>
+        <w:drawing>
+          <wp:inline distT="0" distB="0" distL="0" distR="0">
+            <wp:extent cx="1136888" cy="787400"/>
+            <wp:effectExtent l="0" t="0" r="6350" b="0"/>
+            <wp:docPr id="47" name="Imagen 47"/>
+            <wp:cNvGraphicFramePr>
+              <a:graphicFrameLocks xmlns:a="http://schemas.openxmlformats.org/drawingml/2006/main" noChangeAspect="1"/>
+            </wp:cNvGraphicFramePr>
+            <a:graphic xmlns:a="http://schemas.openxmlformats.org/drawingml/2006/main">
+              <a:graphicData uri="http://schemas.openxmlformats.org/drawingml/2006/picture">
+                <pic:pic xmlns:pic="http://schemas.openxmlformats.org/drawingml/2006/picture">
+                  <pic:nvPicPr>
+                    <pic:cNvPr id="47" name="zapato-h-castellano-2.jpg"/>
+                    <pic:cNvPicPr/>
+                  </pic:nvPicPr>
+                  <pic:blipFill>
+                    <a:blip r:embed="rId16">
+                      <a:extLst>
+                        <a:ext uri="{28A0092B-C50C-407E-A947-70E740481C1C}">
+                          <a14:useLocalDpi xmlns:a14="http://schemas.microsoft.com/office/drawing/2010/main" val="0"/>
+                        </a:ext>
+                      </a:extLst>
+                    </a:blip>
+                    <a:stretch>
+                      <a:fillRect/>
+                    </a:stretch>
+                  </pic:blipFill>
+                  <pic:spPr>
+                    <a:xfrm>
+                      <a:off x="0" y="0"/>
+                      <a:ext cx="1149958" cy="796452"/>
+                    </a:xfrm>
+                    <a:prstGeom prst="rect">
+                      <a:avLst/>
+                    </a:prstGeom>
+                  </pic:spPr>
+                </pic:pic>
+              </a:graphicData>
+            </a:graphic>
+          </wp:inline>
+        </w:drawing>
+      </w:r>
+      <w:r>
+        <w:rPr>
+          <w:noProof/>
+          <w:lang w:eastAsia="es-ES"/>
+        </w:rPr>
+        <w:drawing>
+          <wp:inline distT="0" distB="0" distL="0" distR="0">
+            <wp:extent cx="831850" cy="831850"/>
+            <wp:effectExtent l="0" t="0" r="6350" b="0"/>
+            <wp:docPr id="48" name="Imagen 48"/>
+            <wp:cNvGraphicFramePr>
+              <a:graphicFrameLocks xmlns:a="http://schemas.openxmlformats.org/drawingml/2006/main" noChangeAspect="1"/>
+            </wp:cNvGraphicFramePr>
+            <a:graphic xmlns:a="http://schemas.openxmlformats.org/drawingml/2006/main">
+              <a:graphicData uri="http://schemas.openxmlformats.org/drawingml/2006/picture">
+                <pic:pic xmlns:pic="http://schemas.openxmlformats.org/drawingml/2006/picture">
+                  <pic:nvPicPr>
+                    <pic:cNvPr id="48" name="zapato-h-castellano-3.jpg"/>
+                    <pic:cNvPicPr/>
+                  </pic:nvPicPr>
+                  <pic:blipFill>
+                    <a:blip r:embed="rId17" cstate="print">
+                      <a:extLst>
+                        <a:ext uri="{28A0092B-C50C-407E-A947-70E740481C1C}">
+                          <a14:useLocalDpi xmlns:a14="http://schemas.microsoft.com/office/drawing/2010/main" val="0"/>
+                        </a:ext>
+                      </a:extLst>
+                    </a:blip>
+                    <a:stretch>
+                      <a:fillRect/>
+                    </a:stretch>
+                  </pic:blipFill>
+                  <pic:spPr>
+                    <a:xfrm>
+                      <a:off x="0" y="0"/>
+                      <a:ext cx="831850" cy="831850"/>
+                    </a:xfrm>
+                    <a:prstGeom prst="rect">
+                      <a:avLst/>
+                    </a:prstGeom>
+                  </pic:spPr>
+                </pic:pic>
+              </a:graphicData>
+            </a:graphic>
+          </wp:inline>
+        </w:drawing>
+      </w:r>
+      <w:bookmarkStart w:id="0" w:name="_GoBack"/>
+      <w:bookmarkEnd w:id="0"/>
+    </w:p>
     <w:sectPr>
-      <w:footerReference w:type="default" r:id="rId7"/>
+      <w:footerReference w:type="default" r:id="rId18"/>
       <w:pgSz w:w="11906" w:h="16838"/>
       <w:pgMar w:top="1417" w:right="1701" w:bottom="1417" w:left="1701" w:header="708" w:footer="708" w:gutter="0"/>
       <w:pgNumType w:start="0"/>
@@ -4614,6 +5092,7 @@
         <w:docPartUnique/>
       </w:docPartObj>
     </w:sdtPr>
+    <w:sdtEndPr/>
     <w:sdtContent>
       <w:p>
         <w:pPr>

</xml_diff>

<commit_message>
guia de estilos subida correctamente junto con pdf
</commit_message>
<xml_diff>
--- a/guiaestilos.docx
+++ b/guiaestilos.docx
@@ -4073,6 +4073,13 @@
     </w:sdt>
     <w:p>
       <w:pPr>
+        <w:rPr>
+          <w:rFonts w:ascii="Book Antiqua" w:hAnsi="Book Antiqua"/>
+        </w:rPr>
+      </w:pPr>
+    </w:p>
+    <w:p>
+      <w:pPr>
         <w:pStyle w:val="Ttulo1"/>
         <w:rPr>
           <w:rFonts w:ascii="Book Antiqua" w:hAnsi="Book Antiqua"/>
@@ -4086,8 +4093,15 @@
           <w:sz w:val="44"/>
           <w:szCs w:val="44"/>
         </w:rPr>
-        <w:lastRenderedPageBreak/>
-        <w:t>ÍNDICE</w:t>
+        <w:t>CABECERA</w:t>
+      </w:r>
+      <w:r>
+        <w:rPr>
+          <w:rFonts w:ascii="Book Antiqua" w:hAnsi="Book Antiqua"/>
+          <w:sz w:val="44"/>
+          <w:szCs w:val="44"/>
+        </w:rPr>
+        <w:t xml:space="preserve"> Y FONDO</w:t>
       </w:r>
     </w:p>
     <w:p>
@@ -4103,247 +4117,31 @@
           <w:rFonts w:ascii="Book Antiqua" w:hAnsi="Book Antiqua"/>
         </w:rPr>
       </w:pPr>
-    </w:p>
-    <w:p>
-      <w:pPr>
+      <w:r>
         <w:rPr>
           <w:rFonts w:ascii="Book Antiqua" w:hAnsi="Book Antiqua"/>
         </w:rPr>
-      </w:pPr>
-    </w:p>
-    <w:p>
-      <w:pPr>
+        <w:t>En la cabecera introduciremos el logo d</w:t>
+      </w:r>
+      <w:bookmarkStart w:id="0" w:name="_GoBack"/>
+      <w:bookmarkEnd w:id="0"/>
+      <w:r>
         <w:rPr>
           <w:rFonts w:ascii="Book Antiqua" w:hAnsi="Book Antiqua"/>
         </w:rPr>
-      </w:pPr>
-    </w:p>
-    <w:p>
-      <w:pPr>
+        <w:t>e la empresa junto a su nombre con la siguiente imagen de fondo a un tamaño de</w:t>
+      </w:r>
+      <w:r>
         <w:rPr>
           <w:rFonts w:ascii="Book Antiqua" w:hAnsi="Book Antiqua"/>
         </w:rPr>
-      </w:pPr>
-    </w:p>
-    <w:p>
-      <w:pPr>
+        <w:t>l 100% de ancho por 15% de alto</w:t>
+      </w:r>
+      <w:r>
         <w:rPr>
           <w:rFonts w:ascii="Book Antiqua" w:hAnsi="Book Antiqua"/>
         </w:rPr>
-      </w:pPr>
-    </w:p>
-    <w:p>
-      <w:pPr>
-        <w:rPr>
-          <w:rFonts w:ascii="Book Antiqua" w:hAnsi="Book Antiqua"/>
-        </w:rPr>
-      </w:pPr>
-    </w:p>
-    <w:p>
-      <w:pPr>
-        <w:rPr>
-          <w:rFonts w:ascii="Book Antiqua" w:hAnsi="Book Antiqua"/>
-        </w:rPr>
-      </w:pPr>
-    </w:p>
-    <w:p>
-      <w:pPr>
-        <w:rPr>
-          <w:rFonts w:ascii="Book Antiqua" w:hAnsi="Book Antiqua"/>
-        </w:rPr>
-      </w:pPr>
-    </w:p>
-    <w:p>
-      <w:pPr>
-        <w:rPr>
-          <w:rFonts w:ascii="Book Antiqua" w:hAnsi="Book Antiqua"/>
-        </w:rPr>
-      </w:pPr>
-    </w:p>
-    <w:p>
-      <w:pPr>
-        <w:rPr>
-          <w:rFonts w:ascii="Book Antiqua" w:hAnsi="Book Antiqua"/>
-        </w:rPr>
-      </w:pPr>
-    </w:p>
-    <w:p>
-      <w:pPr>
-        <w:rPr>
-          <w:rFonts w:ascii="Book Antiqua" w:hAnsi="Book Antiqua"/>
-        </w:rPr>
-      </w:pPr>
-    </w:p>
-    <w:p>
-      <w:pPr>
-        <w:rPr>
-          <w:rFonts w:ascii="Book Antiqua" w:hAnsi="Book Antiqua"/>
-        </w:rPr>
-      </w:pPr>
-    </w:p>
-    <w:p>
-      <w:pPr>
-        <w:rPr>
-          <w:rFonts w:ascii="Book Antiqua" w:hAnsi="Book Antiqua"/>
-        </w:rPr>
-      </w:pPr>
-    </w:p>
-    <w:p>
-      <w:pPr>
-        <w:rPr>
-          <w:rFonts w:ascii="Book Antiqua" w:hAnsi="Book Antiqua"/>
-        </w:rPr>
-      </w:pPr>
-    </w:p>
-    <w:p>
-      <w:pPr>
-        <w:rPr>
-          <w:rFonts w:ascii="Book Antiqua" w:hAnsi="Book Antiqua"/>
-        </w:rPr>
-      </w:pPr>
-    </w:p>
-    <w:p>
-      <w:pPr>
-        <w:rPr>
-          <w:rFonts w:ascii="Book Antiqua" w:hAnsi="Book Antiqua"/>
-        </w:rPr>
-      </w:pPr>
-    </w:p>
-    <w:p>
-      <w:pPr>
-        <w:rPr>
-          <w:rFonts w:ascii="Book Antiqua" w:hAnsi="Book Antiqua"/>
-        </w:rPr>
-      </w:pPr>
-    </w:p>
-    <w:p>
-      <w:pPr>
-        <w:rPr>
-          <w:rFonts w:ascii="Book Antiqua" w:hAnsi="Book Antiqua"/>
-        </w:rPr>
-      </w:pPr>
-    </w:p>
-    <w:p>
-      <w:pPr>
-        <w:rPr>
-          <w:rFonts w:ascii="Book Antiqua" w:hAnsi="Book Antiqua"/>
-        </w:rPr>
-      </w:pPr>
-    </w:p>
-    <w:p>
-      <w:pPr>
-        <w:rPr>
-          <w:rFonts w:ascii="Book Antiqua" w:hAnsi="Book Antiqua"/>
-        </w:rPr>
-      </w:pPr>
-    </w:p>
-    <w:p>
-      <w:pPr>
-        <w:rPr>
-          <w:rFonts w:ascii="Book Antiqua" w:hAnsi="Book Antiqua"/>
-        </w:rPr>
-      </w:pPr>
-    </w:p>
-    <w:p>
-      <w:pPr>
-        <w:rPr>
-          <w:rFonts w:ascii="Book Antiqua" w:hAnsi="Book Antiqua"/>
-        </w:rPr>
-      </w:pPr>
-    </w:p>
-    <w:p>
-      <w:pPr>
-        <w:rPr>
-          <w:rFonts w:ascii="Book Antiqua" w:hAnsi="Book Antiqua"/>
-        </w:rPr>
-      </w:pPr>
-    </w:p>
-    <w:p>
-      <w:pPr>
-        <w:rPr>
-          <w:rFonts w:ascii="Book Antiqua" w:hAnsi="Book Antiqua"/>
-        </w:rPr>
-      </w:pPr>
-    </w:p>
-    <w:p>
-      <w:pPr>
-        <w:rPr>
-          <w:rFonts w:ascii="Book Antiqua" w:hAnsi="Book Antiqua"/>
-        </w:rPr>
-      </w:pPr>
-    </w:p>
-    <w:p>
-      <w:pPr>
-        <w:rPr>
-          <w:rFonts w:ascii="Book Antiqua" w:hAnsi="Book Antiqua"/>
-        </w:rPr>
-      </w:pPr>
-    </w:p>
-    <w:p>
-      <w:pPr>
-        <w:rPr>
-          <w:rFonts w:ascii="Book Antiqua" w:hAnsi="Book Antiqua"/>
-        </w:rPr>
-      </w:pPr>
-    </w:p>
-    <w:p>
-      <w:pPr>
-        <w:rPr>
-          <w:rFonts w:ascii="Book Antiqua" w:hAnsi="Book Antiqua"/>
-        </w:rPr>
-      </w:pPr>
-    </w:p>
-    <w:p>
-      <w:pPr>
-        <w:pStyle w:val="Ttulo1"/>
-        <w:rPr>
-          <w:rFonts w:ascii="Book Antiqua" w:hAnsi="Book Antiqua"/>
-          <w:sz w:val="44"/>
-          <w:szCs w:val="44"/>
-        </w:rPr>
-      </w:pPr>
-      <w:r>
-        <w:rPr>
-          <w:rFonts w:ascii="Book Antiqua" w:hAnsi="Book Antiqua"/>
-          <w:sz w:val="44"/>
-          <w:szCs w:val="44"/>
-        </w:rPr>
-        <w:lastRenderedPageBreak/>
-        <w:t>CABECERA</w:t>
-      </w:r>
-    </w:p>
-    <w:p>
-      <w:pPr>
-        <w:rPr>
-          <w:rFonts w:ascii="Book Antiqua" w:hAnsi="Book Antiqua"/>
-        </w:rPr>
-      </w:pPr>
-    </w:p>
-    <w:p>
-      <w:pPr>
-        <w:rPr>
-          <w:rFonts w:ascii="Book Antiqua" w:hAnsi="Book Antiqua"/>
-        </w:rPr>
-      </w:pPr>
-      <w:r>
-        <w:rPr>
-          <w:rFonts w:ascii="Book Antiqua" w:hAnsi="Book Antiqua"/>
-        </w:rPr>
-        <w:t xml:space="preserve">En la cabecera introduciremos el logo de la empresa junto a su nombre con la siguiente imagen de fondo a un tamaño </w:t>
-      </w:r>
-      <w:proofErr w:type="gramStart"/>
-      <w:r>
-        <w:rPr>
-          <w:rFonts w:ascii="Book Antiqua" w:hAnsi="Book Antiqua"/>
-        </w:rPr>
-        <w:t>de ,</w:t>
-      </w:r>
-      <w:proofErr w:type="gramEnd"/>
-      <w:r>
-        <w:rPr>
-          <w:rFonts w:ascii="Book Antiqua" w:hAnsi="Book Antiqua"/>
-        </w:rPr>
-        <w:t xml:space="preserve"> debajo de esta pondremos 4 </w:t>
+        <w:t xml:space="preserve">, debajo de esta pondremos 4 </w:t>
       </w:r>
       <w:r>
         <w:rPr>
@@ -4423,22 +4221,19 @@
         <w:rPr>
           <w:rFonts w:ascii="Book Antiqua" w:hAnsi="Book Antiqua"/>
         </w:rPr>
-        <w:t xml:space="preserve">Colores para los </w:t>
+        <w:t xml:space="preserve">En el fondo ira un color base </w:t>
       </w:r>
       <w:r>
         <w:rPr>
           <w:rFonts w:ascii="Book Antiqua" w:hAnsi="Book Antiqua"/>
         </w:rPr>
-        <w:t>botones de enlace</w:t>
+        <w:t>blanco</w:t>
       </w:r>
     </w:p>
     <w:p>
       <w:pPr>
-        <w:shd w:val="clear" w:color="auto" w:fill="FFFFFF"/>
-        <w:textAlignment w:val="center"/>
         <w:rPr>
-          <w:rFonts w:ascii="Helvetica" w:hAnsi="Helvetica"/>
-          <w:color w:val="3F3844"/>
+          <w:rFonts w:ascii="Book Antiqua" w:hAnsi="Book Antiqua"/>
         </w:rPr>
       </w:pPr>
       <w:r>
@@ -4447,10 +4242,10 @@
           <w:lang w:eastAsia="es-ES"/>
         </w:rPr>
         <w:drawing>
-          <wp:inline distT="0" distB="0" distL="0" distR="0" wp14:anchorId="00D38433" wp14:editId="6CDDEF8D">
-            <wp:extent cx="1600200" cy="1952625"/>
+          <wp:inline distT="0" distB="0" distL="0" distR="0" wp14:anchorId="2771F9E3" wp14:editId="5A8C328F">
+            <wp:extent cx="1524000" cy="1933575"/>
             <wp:effectExtent l="0" t="0" r="0" b="9525"/>
-            <wp:docPr id="39" name="Imagen 39"/>
+            <wp:docPr id="70" name="Imagen 70"/>
             <wp:cNvGraphicFramePr>
               <a:graphicFrameLocks xmlns:a="http://schemas.openxmlformats.org/drawingml/2006/main" noChangeAspect="1"/>
             </wp:cNvGraphicFramePr>
@@ -4470,6 +4265,173 @@
                   <pic:spPr>
                     <a:xfrm>
                       <a:off x="0" y="0"/>
+                      <a:ext cx="1524000" cy="1933575"/>
+                    </a:xfrm>
+                    <a:prstGeom prst="rect">
+                      <a:avLst/>
+                    </a:prstGeom>
+                  </pic:spPr>
+                </pic:pic>
+              </a:graphicData>
+            </a:graphic>
+          </wp:inline>
+        </w:drawing>
+      </w:r>
+    </w:p>
+    <w:p>
+      <w:pPr>
+        <w:rPr>
+          <w:rFonts w:ascii="Book Antiqua" w:hAnsi="Book Antiqua"/>
+        </w:rPr>
+      </w:pPr>
+      <w:r>
+        <w:rPr>
+          <w:rFonts w:ascii="Book Antiqua" w:hAnsi="Book Antiqua"/>
+        </w:rPr>
+        <w:t>Con la fuente en azul</w:t>
+      </w:r>
+    </w:p>
+    <w:p>
+      <w:pPr>
+        <w:rPr>
+          <w:rFonts w:ascii="Book Antiqua" w:hAnsi="Book Antiqua"/>
+        </w:rPr>
+      </w:pPr>
+      <w:r>
+        <w:rPr>
+          <w:noProof/>
+          <w:lang w:eastAsia="es-ES"/>
+        </w:rPr>
+        <w:drawing>
+          <wp:inline distT="0" distB="0" distL="0" distR="0" wp14:anchorId="12990F34" wp14:editId="4A99D120">
+            <wp:extent cx="1524000" cy="2076450"/>
+            <wp:effectExtent l="0" t="0" r="0" b="0"/>
+            <wp:docPr id="71" name="Imagen 71"/>
+            <wp:cNvGraphicFramePr>
+              <a:graphicFrameLocks xmlns:a="http://schemas.openxmlformats.org/drawingml/2006/main" noChangeAspect="1"/>
+            </wp:cNvGraphicFramePr>
+            <a:graphic xmlns:a="http://schemas.openxmlformats.org/drawingml/2006/main">
+              <a:graphicData uri="http://schemas.openxmlformats.org/drawingml/2006/picture">
+                <pic:pic xmlns:pic="http://schemas.openxmlformats.org/drawingml/2006/picture">
+                  <pic:nvPicPr>
+                    <pic:cNvPr id="1" name=""/>
+                    <pic:cNvPicPr/>
+                  </pic:nvPicPr>
+                  <pic:blipFill>
+                    <a:blip r:embed="rId8"/>
+                    <a:stretch>
+                      <a:fillRect/>
+                    </a:stretch>
+                  </pic:blipFill>
+                  <pic:spPr>
+                    <a:xfrm>
+                      <a:off x="0" y="0"/>
+                      <a:ext cx="1524000" cy="2076450"/>
+                    </a:xfrm>
+                    <a:prstGeom prst="rect">
+                      <a:avLst/>
+                    </a:prstGeom>
+                  </pic:spPr>
+                </pic:pic>
+              </a:graphicData>
+            </a:graphic>
+          </wp:inline>
+        </w:drawing>
+      </w:r>
+    </w:p>
+    <w:p>
+      <w:pPr>
+        <w:pStyle w:val="Ttulo1"/>
+        <w:rPr>
+          <w:rFonts w:ascii="Helvetica" w:hAnsi="Helvetica"/>
+          <w:color w:val="3F3844"/>
+          <w:shd w:val="clear" w:color="auto" w:fill="FFFFFF"/>
+        </w:rPr>
+      </w:pPr>
+    </w:p>
+    <w:p>
+      <w:pPr>
+        <w:pStyle w:val="Ttulo1"/>
+        <w:rPr>
+          <w:rFonts w:asciiTheme="minorHAnsi" w:eastAsiaTheme="minorHAnsi" w:hAnsiTheme="minorHAnsi" w:cstheme="minorBidi"/>
+          <w:color w:val="auto"/>
+          <w:sz w:val="22"/>
+          <w:szCs w:val="22"/>
+        </w:rPr>
+      </w:pPr>
+    </w:p>
+    <w:p/>
+    <w:p/>
+    <w:p>
+      <w:pPr>
+        <w:pStyle w:val="Ttulo1"/>
+        <w:rPr>
+          <w:rFonts w:ascii="Book Antiqua" w:hAnsi="Book Antiqua"/>
+          <w:sz w:val="44"/>
+          <w:szCs w:val="44"/>
+        </w:rPr>
+      </w:pPr>
+      <w:r>
+        <w:rPr>
+          <w:rFonts w:ascii="Book Antiqua" w:hAnsi="Book Antiqua"/>
+          <w:sz w:val="44"/>
+          <w:szCs w:val="44"/>
+        </w:rPr>
+        <w:lastRenderedPageBreak/>
+        <w:t>BOTONES</w:t>
+      </w:r>
+    </w:p>
+    <w:p>
+      <w:pPr>
+        <w:rPr>
+          <w:rFonts w:ascii="Book Antiqua" w:hAnsi="Book Antiqua"/>
+        </w:rPr>
+      </w:pPr>
+      <w:r>
+        <w:rPr>
+          <w:rFonts w:ascii="Book Antiqua" w:hAnsi="Book Antiqua"/>
+        </w:rPr>
+        <w:t>Colores para los botones de enlace</w:t>
+      </w:r>
+    </w:p>
+    <w:p>
+      <w:pPr>
+        <w:shd w:val="clear" w:color="auto" w:fill="FFFFFF"/>
+        <w:textAlignment w:val="center"/>
+        <w:rPr>
+          <w:rFonts w:ascii="Helvetica" w:hAnsi="Helvetica"/>
+          <w:color w:val="3F3844"/>
+        </w:rPr>
+      </w:pPr>
+      <w:r>
+        <w:rPr>
+          <w:noProof/>
+          <w:lang w:eastAsia="es-ES"/>
+        </w:rPr>
+        <w:drawing>
+          <wp:inline distT="0" distB="0" distL="0" distR="0" wp14:anchorId="4DB55276" wp14:editId="40295A6D">
+            <wp:extent cx="1600200" cy="1952625"/>
+            <wp:effectExtent l="0" t="0" r="0" b="9525"/>
+            <wp:docPr id="39" name="Imagen 39"/>
+            <wp:cNvGraphicFramePr>
+              <a:graphicFrameLocks xmlns:a="http://schemas.openxmlformats.org/drawingml/2006/main" noChangeAspect="1"/>
+            </wp:cNvGraphicFramePr>
+            <a:graphic xmlns:a="http://schemas.openxmlformats.org/drawingml/2006/main">
+              <a:graphicData uri="http://schemas.openxmlformats.org/drawingml/2006/picture">
+                <pic:pic xmlns:pic="http://schemas.openxmlformats.org/drawingml/2006/picture">
+                  <pic:nvPicPr>
+                    <pic:cNvPr id="1" name=""/>
+                    <pic:cNvPicPr/>
+                  </pic:nvPicPr>
+                  <pic:blipFill>
+                    <a:blip r:embed="rId9"/>
+                    <a:stretch>
+                      <a:fillRect/>
+                    </a:stretch>
+                  </pic:blipFill>
+                  <pic:spPr>
+                    <a:xfrm>
+                      <a:off x="0" y="0"/>
                       <a:ext cx="1600200" cy="1952625"/>
                     </a:xfrm>
                     <a:prstGeom prst="rect">
@@ -4489,32 +4451,6 @@
           <w:shd w:val="clear" w:color="auto" w:fill="FFFFFF"/>
         </w:rPr>
         <w:t> </w:t>
-      </w:r>
-    </w:p>
-    <w:p>
-      <w:pPr>
-        <w:pStyle w:val="Ttulo1"/>
-        <w:rPr>
-          <w:rFonts w:ascii="Book Antiqua" w:hAnsi="Book Antiqua"/>
-          <w:sz w:val="44"/>
-          <w:szCs w:val="44"/>
-        </w:rPr>
-      </w:pPr>
-      <w:r>
-        <w:rPr>
-          <w:rFonts w:ascii="Helvetica" w:hAnsi="Helvetica"/>
-          <w:color w:val="3F3844"/>
-          <w:shd w:val="clear" w:color="auto" w:fill="FFFFFF"/>
-        </w:rPr>
-        <w:t> </w:t>
-      </w:r>
-      <w:r>
-        <w:rPr>
-          <w:rFonts w:ascii="Book Antiqua" w:hAnsi="Book Antiqua"/>
-          <w:sz w:val="44"/>
-          <w:szCs w:val="44"/>
-        </w:rPr>
-        <w:t>BOTONES</w:t>
       </w:r>
     </w:p>
     <w:p>
@@ -4544,7 +4480,7 @@
                     <pic:cNvPicPr/>
                   </pic:nvPicPr>
                   <pic:blipFill>
-                    <a:blip r:embed="rId8"/>
+                    <a:blip r:embed="rId7"/>
                     <a:stretch>
                       <a:fillRect/>
                     </a:stretch>
@@ -4574,26 +4510,12 @@
           <w:szCs w:val="44"/>
         </w:rPr>
       </w:pPr>
-    </w:p>
-    <w:p/>
-    <w:p/>
-    <w:p/>
-    <w:p>
-      <w:pPr>
-        <w:pStyle w:val="Ttulo1"/>
+      <w:r>
         <w:rPr>
           <w:rFonts w:ascii="Book Antiqua" w:hAnsi="Book Antiqua"/>
           <w:sz w:val="44"/>
           <w:szCs w:val="44"/>
         </w:rPr>
-      </w:pPr>
-      <w:r>
-        <w:rPr>
-          <w:rFonts w:ascii="Book Antiqua" w:hAnsi="Book Antiqua"/>
-          <w:sz w:val="44"/>
-          <w:szCs w:val="44"/>
-        </w:rPr>
-        <w:lastRenderedPageBreak/>
         <w:t>FOTOS</w:t>
       </w:r>
     </w:p>
@@ -4624,7 +4546,7 @@
                     <pic:cNvPicPr/>
                   </pic:nvPicPr>
                   <pic:blipFill>
-                    <a:blip r:embed="rId9">
+                    <a:blip r:embed="rId10">
                       <a:extLst>
                         <a:ext uri="{28A0092B-C50C-407E-A947-70E740481C1C}">
                           <a14:useLocalDpi xmlns:a14="http://schemas.microsoft.com/office/drawing/2010/main" val="0"/>
@@ -4671,7 +4593,7 @@
                     <pic:cNvPicPr/>
                   </pic:nvPicPr>
                   <pic:blipFill>
-                    <a:blip r:embed="rId10">
+                    <a:blip r:embed="rId11">
                       <a:extLst>
                         <a:ext uri="{28A0092B-C50C-407E-A947-70E740481C1C}">
                           <a14:useLocalDpi xmlns:a14="http://schemas.microsoft.com/office/drawing/2010/main" val="0"/>
@@ -4718,7 +4640,7 @@
                     <pic:cNvPicPr/>
                   </pic:nvPicPr>
                   <pic:blipFill>
-                    <a:blip r:embed="rId11">
+                    <a:blip r:embed="rId12">
                       <a:extLst>
                         <a:ext uri="{28A0092B-C50C-407E-A947-70E740481C1C}">
                           <a14:useLocalDpi xmlns:a14="http://schemas.microsoft.com/office/drawing/2010/main" val="0"/>
@@ -4773,7 +4695,7 @@
                     <pic:cNvPicPr/>
                   </pic:nvPicPr>
                   <pic:blipFill>
-                    <a:blip r:embed="rId12">
+                    <a:blip r:embed="rId13">
                       <a:extLst>
                         <a:ext uri="{28A0092B-C50C-407E-A947-70E740481C1C}">
                           <a14:useLocalDpi xmlns:a14="http://schemas.microsoft.com/office/drawing/2010/main" val="0"/>
@@ -4820,7 +4742,7 @@
                     <pic:cNvPicPr/>
                   </pic:nvPicPr>
                   <pic:blipFill>
-                    <a:blip r:embed="rId13">
+                    <a:blip r:embed="rId14">
                       <a:extLst>
                         <a:ext uri="{28A0092B-C50C-407E-A947-70E740481C1C}">
                           <a14:useLocalDpi xmlns:a14="http://schemas.microsoft.com/office/drawing/2010/main" val="0"/>
@@ -4867,7 +4789,7 @@
                     <pic:cNvPicPr/>
                   </pic:nvPicPr>
                   <pic:blipFill>
-                    <a:blip r:embed="rId14">
+                    <a:blip r:embed="rId15">
                       <a:extLst>
                         <a:ext uri="{28A0092B-C50C-407E-A947-70E740481C1C}">
                           <a14:useLocalDpi xmlns:a14="http://schemas.microsoft.com/office/drawing/2010/main" val="0"/>
@@ -4896,6 +4818,7 @@
     </w:p>
     <w:p>
       <w:r>
+        <w:lastRenderedPageBreak/>
         <w:t>Zapatos castellanos hombre</w:t>
       </w:r>
     </w:p>
@@ -4921,7 +4844,7 @@
                     <pic:cNvPicPr/>
                   </pic:nvPicPr>
                   <pic:blipFill>
-                    <a:blip r:embed="rId15">
+                    <a:blip r:embed="rId16">
                       <a:extLst>
                         <a:ext uri="{28A0092B-C50C-407E-A947-70E740481C1C}">
                           <a14:useLocalDpi xmlns:a14="http://schemas.microsoft.com/office/drawing/2010/main" val="0"/>
@@ -4968,7 +4891,7 @@
                     <pic:cNvPicPr/>
                   </pic:nvPicPr>
                   <pic:blipFill>
-                    <a:blip r:embed="rId16">
+                    <a:blip r:embed="rId17">
                       <a:extLst>
                         <a:ext uri="{28A0092B-C50C-407E-A947-70E740481C1C}">
                           <a14:useLocalDpi xmlns:a14="http://schemas.microsoft.com/office/drawing/2010/main" val="0"/>
@@ -5015,7 +4938,7 @@
                     <pic:cNvPicPr/>
                   </pic:nvPicPr>
                   <pic:blipFill>
-                    <a:blip r:embed="rId17" cstate="print">
+                    <a:blip r:embed="rId18" cstate="print">
                       <a:extLst>
                         <a:ext uri="{28A0092B-C50C-407E-A947-70E740481C1C}">
                           <a14:useLocalDpi xmlns:a14="http://schemas.microsoft.com/office/drawing/2010/main" val="0"/>
@@ -5041,11 +4964,1092 @@
           </wp:inline>
         </w:drawing>
       </w:r>
-      <w:bookmarkStart w:id="0" w:name="_GoBack"/>
-      <w:bookmarkEnd w:id="0"/>
     </w:p>
+    <w:p>
+      <w:r>
+        <w:t xml:space="preserve">Zapatos </w:t>
+      </w:r>
+      <w:r>
+        <w:t>fiesta</w:t>
+      </w:r>
+      <w:r>
+        <w:t xml:space="preserve"> hombre</w:t>
+      </w:r>
+    </w:p>
+    <w:p>
+      <w:r>
+        <w:rPr>
+          <w:noProof/>
+          <w:lang w:eastAsia="es-ES"/>
+        </w:rPr>
+        <w:drawing>
+          <wp:inline distT="0" distB="0" distL="0" distR="0">
+            <wp:extent cx="1026124" cy="570015"/>
+            <wp:effectExtent l="0" t="0" r="3175" b="1905"/>
+            <wp:docPr id="49" name="Imagen 49"/>
+            <wp:cNvGraphicFramePr>
+              <a:graphicFrameLocks xmlns:a="http://schemas.openxmlformats.org/drawingml/2006/main" noChangeAspect="1"/>
+            </wp:cNvGraphicFramePr>
+            <a:graphic xmlns:a="http://schemas.openxmlformats.org/drawingml/2006/main">
+              <a:graphicData uri="http://schemas.openxmlformats.org/drawingml/2006/picture">
+                <pic:pic xmlns:pic="http://schemas.openxmlformats.org/drawingml/2006/picture">
+                  <pic:nvPicPr>
+                    <pic:cNvPr id="49" name="zapato-h-fiesta.jpg"/>
+                    <pic:cNvPicPr/>
+                  </pic:nvPicPr>
+                  <pic:blipFill>
+                    <a:blip r:embed="rId19" cstate="print">
+                      <a:extLst>
+                        <a:ext uri="{28A0092B-C50C-407E-A947-70E740481C1C}">
+                          <a14:useLocalDpi xmlns:a14="http://schemas.microsoft.com/office/drawing/2010/main" val="0"/>
+                        </a:ext>
+                      </a:extLst>
+                    </a:blip>
+                    <a:stretch>
+                      <a:fillRect/>
+                    </a:stretch>
+                  </pic:blipFill>
+                  <pic:spPr>
+                    <a:xfrm>
+                      <a:off x="0" y="0"/>
+                      <a:ext cx="1053786" cy="585381"/>
+                    </a:xfrm>
+                    <a:prstGeom prst="rect">
+                      <a:avLst/>
+                    </a:prstGeom>
+                  </pic:spPr>
+                </pic:pic>
+              </a:graphicData>
+            </a:graphic>
+          </wp:inline>
+        </w:drawing>
+      </w:r>
+      <w:r>
+        <w:rPr>
+          <w:noProof/>
+          <w:lang w:eastAsia="es-ES"/>
+        </w:rPr>
+        <w:drawing>
+          <wp:inline distT="0" distB="0" distL="0" distR="0">
+            <wp:extent cx="860961" cy="714453"/>
+            <wp:effectExtent l="0" t="0" r="0" b="0"/>
+            <wp:docPr id="50" name="Imagen 50"/>
+            <wp:cNvGraphicFramePr>
+              <a:graphicFrameLocks xmlns:a="http://schemas.openxmlformats.org/drawingml/2006/main" noChangeAspect="1"/>
+            </wp:cNvGraphicFramePr>
+            <a:graphic xmlns:a="http://schemas.openxmlformats.org/drawingml/2006/main">
+              <a:graphicData uri="http://schemas.openxmlformats.org/drawingml/2006/picture">
+                <pic:pic xmlns:pic="http://schemas.openxmlformats.org/drawingml/2006/picture">
+                  <pic:nvPicPr>
+                    <pic:cNvPr id="50" name="zapato-h-fiesta-2.jpg"/>
+                    <pic:cNvPicPr/>
+                  </pic:nvPicPr>
+                  <pic:blipFill>
+                    <a:blip r:embed="rId20" cstate="print">
+                      <a:extLst>
+                        <a:ext uri="{28A0092B-C50C-407E-A947-70E740481C1C}">
+                          <a14:useLocalDpi xmlns:a14="http://schemas.microsoft.com/office/drawing/2010/main" val="0"/>
+                        </a:ext>
+                      </a:extLst>
+                    </a:blip>
+                    <a:stretch>
+                      <a:fillRect/>
+                    </a:stretch>
+                  </pic:blipFill>
+                  <pic:spPr>
+                    <a:xfrm>
+                      <a:off x="0" y="0"/>
+                      <a:ext cx="874286" cy="725511"/>
+                    </a:xfrm>
+                    <a:prstGeom prst="rect">
+                      <a:avLst/>
+                    </a:prstGeom>
+                  </pic:spPr>
+                </pic:pic>
+              </a:graphicData>
+            </a:graphic>
+          </wp:inline>
+        </w:drawing>
+      </w:r>
+      <w:r>
+        <w:rPr>
+          <w:noProof/>
+          <w:lang w:eastAsia="es-ES"/>
+        </w:rPr>
+        <w:drawing>
+          <wp:inline distT="0" distB="0" distL="0" distR="0">
+            <wp:extent cx="825335" cy="825335"/>
+            <wp:effectExtent l="0" t="0" r="0" b="0"/>
+            <wp:docPr id="51" name="Imagen 51"/>
+            <wp:cNvGraphicFramePr>
+              <a:graphicFrameLocks xmlns:a="http://schemas.openxmlformats.org/drawingml/2006/main" noChangeAspect="1"/>
+            </wp:cNvGraphicFramePr>
+            <a:graphic xmlns:a="http://schemas.openxmlformats.org/drawingml/2006/main">
+              <a:graphicData uri="http://schemas.openxmlformats.org/drawingml/2006/picture">
+                <pic:pic xmlns:pic="http://schemas.openxmlformats.org/drawingml/2006/picture">
+                  <pic:nvPicPr>
+                    <pic:cNvPr id="51" name="zapato-h-fiesta-3.jpg"/>
+                    <pic:cNvPicPr/>
+                  </pic:nvPicPr>
+                  <pic:blipFill>
+                    <a:blip r:embed="rId21" cstate="print">
+                      <a:extLst>
+                        <a:ext uri="{28A0092B-C50C-407E-A947-70E740481C1C}">
+                          <a14:useLocalDpi xmlns:a14="http://schemas.microsoft.com/office/drawing/2010/main" val="0"/>
+                        </a:ext>
+                      </a:extLst>
+                    </a:blip>
+                    <a:stretch>
+                      <a:fillRect/>
+                    </a:stretch>
+                  </pic:blipFill>
+                  <pic:spPr>
+                    <a:xfrm>
+                      <a:off x="0" y="0"/>
+                      <a:ext cx="859664" cy="859664"/>
+                    </a:xfrm>
+                    <a:prstGeom prst="rect">
+                      <a:avLst/>
+                    </a:prstGeom>
+                  </pic:spPr>
+                </pic:pic>
+              </a:graphicData>
+            </a:graphic>
+          </wp:inline>
+        </w:drawing>
+      </w:r>
+    </w:p>
+    <w:p>
+      <w:r>
+        <w:t>Zapatos Tacón Mujer</w:t>
+      </w:r>
+    </w:p>
+    <w:p>
+      <w:r>
+        <w:rPr>
+          <w:noProof/>
+          <w:lang w:eastAsia="es-ES"/>
+        </w:rPr>
+        <w:drawing>
+          <wp:inline distT="0" distB="0" distL="0" distR="0">
+            <wp:extent cx="950026" cy="950026"/>
+            <wp:effectExtent l="0" t="0" r="2540" b="2540"/>
+            <wp:docPr id="52" name="Imagen 52"/>
+            <wp:cNvGraphicFramePr>
+              <a:graphicFrameLocks xmlns:a="http://schemas.openxmlformats.org/drawingml/2006/main" noChangeAspect="1"/>
+            </wp:cNvGraphicFramePr>
+            <a:graphic xmlns:a="http://schemas.openxmlformats.org/drawingml/2006/main">
+              <a:graphicData uri="http://schemas.openxmlformats.org/drawingml/2006/picture">
+                <pic:pic xmlns:pic="http://schemas.openxmlformats.org/drawingml/2006/picture">
+                  <pic:nvPicPr>
+                    <pic:cNvPr id="52" name="zapato-m-tacon.jpg"/>
+                    <pic:cNvPicPr/>
+                  </pic:nvPicPr>
+                  <pic:blipFill>
+                    <a:blip r:embed="rId22" cstate="print">
+                      <a:extLst>
+                        <a:ext uri="{28A0092B-C50C-407E-A947-70E740481C1C}">
+                          <a14:useLocalDpi xmlns:a14="http://schemas.microsoft.com/office/drawing/2010/main" val="0"/>
+                        </a:ext>
+                      </a:extLst>
+                    </a:blip>
+                    <a:stretch>
+                      <a:fillRect/>
+                    </a:stretch>
+                  </pic:blipFill>
+                  <pic:spPr>
+                    <a:xfrm>
+                      <a:off x="0" y="0"/>
+                      <a:ext cx="957331" cy="957331"/>
+                    </a:xfrm>
+                    <a:prstGeom prst="rect">
+                      <a:avLst/>
+                    </a:prstGeom>
+                  </pic:spPr>
+                </pic:pic>
+              </a:graphicData>
+            </a:graphic>
+          </wp:inline>
+        </w:drawing>
+      </w:r>
+      <w:r>
+        <w:rPr>
+          <w:noProof/>
+          <w:lang w:eastAsia="es-ES"/>
+        </w:rPr>
+        <w:drawing>
+          <wp:inline distT="0" distB="0" distL="0" distR="0">
+            <wp:extent cx="1209477" cy="1382849"/>
+            <wp:effectExtent l="0" t="0" r="0" b="8255"/>
+            <wp:docPr id="53" name="Imagen 53"/>
+            <wp:cNvGraphicFramePr>
+              <a:graphicFrameLocks xmlns:a="http://schemas.openxmlformats.org/drawingml/2006/main" noChangeAspect="1"/>
+            </wp:cNvGraphicFramePr>
+            <a:graphic xmlns:a="http://schemas.openxmlformats.org/drawingml/2006/main">
+              <a:graphicData uri="http://schemas.openxmlformats.org/drawingml/2006/picture">
+                <pic:pic xmlns:pic="http://schemas.openxmlformats.org/drawingml/2006/picture">
+                  <pic:nvPicPr>
+                    <pic:cNvPr id="53" name="zapato-m-tacon-2.jpg"/>
+                    <pic:cNvPicPr/>
+                  </pic:nvPicPr>
+                  <pic:blipFill>
+                    <a:blip r:embed="rId23" cstate="print">
+                      <a:extLst>
+                        <a:ext uri="{28A0092B-C50C-407E-A947-70E740481C1C}">
+                          <a14:useLocalDpi xmlns:a14="http://schemas.microsoft.com/office/drawing/2010/main" val="0"/>
+                        </a:ext>
+                      </a:extLst>
+                    </a:blip>
+                    <a:stretch>
+                      <a:fillRect/>
+                    </a:stretch>
+                  </pic:blipFill>
+                  <pic:spPr>
+                    <a:xfrm>
+                      <a:off x="0" y="0"/>
+                      <a:ext cx="1227944" cy="1403963"/>
+                    </a:xfrm>
+                    <a:prstGeom prst="rect">
+                      <a:avLst/>
+                    </a:prstGeom>
+                  </pic:spPr>
+                </pic:pic>
+              </a:graphicData>
+            </a:graphic>
+          </wp:inline>
+        </w:drawing>
+      </w:r>
+      <w:r>
+        <w:rPr>
+          <w:noProof/>
+          <w:lang w:eastAsia="es-ES"/>
+        </w:rPr>
+        <w:drawing>
+          <wp:inline distT="0" distB="0" distL="0" distR="0">
+            <wp:extent cx="950754" cy="1086592"/>
+            <wp:effectExtent l="0" t="0" r="1905" b="0"/>
+            <wp:docPr id="54" name="Imagen 54"/>
+            <wp:cNvGraphicFramePr>
+              <a:graphicFrameLocks xmlns:a="http://schemas.openxmlformats.org/drawingml/2006/main" noChangeAspect="1"/>
+            </wp:cNvGraphicFramePr>
+            <a:graphic xmlns:a="http://schemas.openxmlformats.org/drawingml/2006/main">
+              <a:graphicData uri="http://schemas.openxmlformats.org/drawingml/2006/picture">
+                <pic:pic xmlns:pic="http://schemas.openxmlformats.org/drawingml/2006/picture">
+                  <pic:nvPicPr>
+                    <pic:cNvPr id="54" name="zapato-m-tacon-3.jpg"/>
+                    <pic:cNvPicPr/>
+                  </pic:nvPicPr>
+                  <pic:blipFill>
+                    <a:blip r:embed="rId24" cstate="print">
+                      <a:extLst>
+                        <a:ext uri="{28A0092B-C50C-407E-A947-70E740481C1C}">
+                          <a14:useLocalDpi xmlns:a14="http://schemas.microsoft.com/office/drawing/2010/main" val="0"/>
+                        </a:ext>
+                      </a:extLst>
+                    </a:blip>
+                    <a:stretch>
+                      <a:fillRect/>
+                    </a:stretch>
+                  </pic:blipFill>
+                  <pic:spPr>
+                    <a:xfrm>
+                      <a:off x="0" y="0"/>
+                      <a:ext cx="962829" cy="1100392"/>
+                    </a:xfrm>
+                    <a:prstGeom prst="rect">
+                      <a:avLst/>
+                    </a:prstGeom>
+                  </pic:spPr>
+                </pic:pic>
+              </a:graphicData>
+            </a:graphic>
+          </wp:inline>
+        </w:drawing>
+      </w:r>
+    </w:p>
+    <w:p>
+      <w:r>
+        <w:t xml:space="preserve">Zapatos </w:t>
+      </w:r>
+      <w:r>
+        <w:t>Plano</w:t>
+      </w:r>
+      <w:r>
+        <w:t xml:space="preserve"> Mujer</w:t>
+      </w:r>
+    </w:p>
+    <w:p>
+      <w:pPr>
+        <w:rPr>
+          <w:noProof/>
+          <w:lang w:eastAsia="es-ES"/>
+        </w:rPr>
+      </w:pPr>
+      <w:r>
+        <w:rPr>
+          <w:noProof/>
+          <w:lang w:eastAsia="es-ES"/>
+        </w:rPr>
+        <w:drawing>
+          <wp:inline distT="0" distB="0" distL="0" distR="0">
+            <wp:extent cx="1009402" cy="1153619"/>
+            <wp:effectExtent l="0" t="0" r="635" b="8890"/>
+            <wp:docPr id="55" name="Imagen 55"/>
+            <wp:cNvGraphicFramePr>
+              <a:graphicFrameLocks xmlns:a="http://schemas.openxmlformats.org/drawingml/2006/main" noChangeAspect="1"/>
+            </wp:cNvGraphicFramePr>
+            <a:graphic xmlns:a="http://schemas.openxmlformats.org/drawingml/2006/main">
+              <a:graphicData uri="http://schemas.openxmlformats.org/drawingml/2006/picture">
+                <pic:pic xmlns:pic="http://schemas.openxmlformats.org/drawingml/2006/picture">
+                  <pic:nvPicPr>
+                    <pic:cNvPr id="55" name="zapato-m-plano.jpg"/>
+                    <pic:cNvPicPr/>
+                  </pic:nvPicPr>
+                  <pic:blipFill>
+                    <a:blip r:embed="rId25" cstate="print">
+                      <a:extLst>
+                        <a:ext uri="{28A0092B-C50C-407E-A947-70E740481C1C}">
+                          <a14:useLocalDpi xmlns:a14="http://schemas.microsoft.com/office/drawing/2010/main" val="0"/>
+                        </a:ext>
+                      </a:extLst>
+                    </a:blip>
+                    <a:stretch>
+                      <a:fillRect/>
+                    </a:stretch>
+                  </pic:blipFill>
+                  <pic:spPr>
+                    <a:xfrm>
+                      <a:off x="0" y="0"/>
+                      <a:ext cx="1021719" cy="1167696"/>
+                    </a:xfrm>
+                    <a:prstGeom prst="rect">
+                      <a:avLst/>
+                    </a:prstGeom>
+                  </pic:spPr>
+                </pic:pic>
+              </a:graphicData>
+            </a:graphic>
+          </wp:inline>
+        </w:drawing>
+      </w:r>
+      <w:r>
+        <w:rPr>
+          <w:noProof/>
+          <w:lang w:eastAsia="es-ES"/>
+        </w:rPr>
+        <w:drawing>
+          <wp:inline distT="0" distB="0" distL="0" distR="0">
+            <wp:extent cx="1151535" cy="1151535"/>
+            <wp:effectExtent l="0" t="0" r="0" b="0"/>
+            <wp:docPr id="56" name="Imagen 56"/>
+            <wp:cNvGraphicFramePr>
+              <a:graphicFrameLocks xmlns:a="http://schemas.openxmlformats.org/drawingml/2006/main" noChangeAspect="1"/>
+            </wp:cNvGraphicFramePr>
+            <a:graphic xmlns:a="http://schemas.openxmlformats.org/drawingml/2006/main">
+              <a:graphicData uri="http://schemas.openxmlformats.org/drawingml/2006/picture">
+                <pic:pic xmlns:pic="http://schemas.openxmlformats.org/drawingml/2006/picture">
+                  <pic:nvPicPr>
+                    <pic:cNvPr id="56" name="zapato-m-plano-2.jpg"/>
+                    <pic:cNvPicPr/>
+                  </pic:nvPicPr>
+                  <pic:blipFill>
+                    <a:blip r:embed="rId26">
+                      <a:extLst>
+                        <a:ext uri="{28A0092B-C50C-407E-A947-70E740481C1C}">
+                          <a14:useLocalDpi xmlns:a14="http://schemas.microsoft.com/office/drawing/2010/main" val="0"/>
+                        </a:ext>
+                      </a:extLst>
+                    </a:blip>
+                    <a:stretch>
+                      <a:fillRect/>
+                    </a:stretch>
+                  </pic:blipFill>
+                  <pic:spPr>
+                    <a:xfrm>
+                      <a:off x="0" y="0"/>
+                      <a:ext cx="1159579" cy="1159579"/>
+                    </a:xfrm>
+                    <a:prstGeom prst="rect">
+                      <a:avLst/>
+                    </a:prstGeom>
+                  </pic:spPr>
+                </pic:pic>
+              </a:graphicData>
+            </a:graphic>
+          </wp:inline>
+        </w:drawing>
+      </w:r>
+      <w:r>
+        <w:rPr>
+          <w:noProof/>
+          <w:lang w:eastAsia="es-ES"/>
+        </w:rPr>
+        <w:drawing>
+          <wp:inline distT="0" distB="0" distL="0" distR="0" wp14:anchorId="5C486547" wp14:editId="6062445C">
+            <wp:extent cx="1347849" cy="946153"/>
+            <wp:effectExtent l="0" t="0" r="5080" b="6350"/>
+            <wp:docPr id="57" name="Imagen 57"/>
+            <wp:cNvGraphicFramePr>
+              <a:graphicFrameLocks xmlns:a="http://schemas.openxmlformats.org/drawingml/2006/main" noChangeAspect="1"/>
+            </wp:cNvGraphicFramePr>
+            <a:graphic xmlns:a="http://schemas.openxmlformats.org/drawingml/2006/main">
+              <a:graphicData uri="http://schemas.openxmlformats.org/drawingml/2006/picture">
+                <pic:pic xmlns:pic="http://schemas.openxmlformats.org/drawingml/2006/picture">
+                  <pic:nvPicPr>
+                    <pic:cNvPr id="57" name="zapato-m-plano-3.jpg"/>
+                    <pic:cNvPicPr/>
+                  </pic:nvPicPr>
+                  <pic:blipFill rotWithShape="1">
+                    <a:blip r:embed="rId27" cstate="print">
+                      <a:extLst>
+                        <a:ext uri="{28A0092B-C50C-407E-A947-70E740481C1C}">
+                          <a14:useLocalDpi xmlns:a14="http://schemas.microsoft.com/office/drawing/2010/main" val="0"/>
+                        </a:ext>
+                      </a:extLst>
+                    </a:blip>
+                    <a:srcRect l="1123" t="47945"/>
+                    <a:stretch/>
+                  </pic:blipFill>
+                  <pic:spPr bwMode="auto">
+                    <a:xfrm flipH="1">
+                      <a:off x="0" y="0"/>
+                      <a:ext cx="1383662" cy="971293"/>
+                    </a:xfrm>
+                    <a:prstGeom prst="rect">
+                      <a:avLst/>
+                    </a:prstGeom>
+                    <a:ln>
+                      <a:noFill/>
+                    </a:ln>
+                    <a:extLst>
+                      <a:ext uri="{53640926-AAD7-44D8-BBD7-CCE9431645EC}">
+                        <a14:shadowObscured xmlns:a14="http://schemas.microsoft.com/office/drawing/2010/main"/>
+                      </a:ext>
+                    </a:extLst>
+                  </pic:spPr>
+                </pic:pic>
+              </a:graphicData>
+            </a:graphic>
+          </wp:inline>
+        </w:drawing>
+      </w:r>
+    </w:p>
+    <w:p>
+      <w:r>
+        <w:t xml:space="preserve">Zapatos </w:t>
+      </w:r>
+      <w:r>
+        <w:t>Fiesta</w:t>
+      </w:r>
+      <w:r>
+        <w:t xml:space="preserve"> Mujer</w:t>
+      </w:r>
+    </w:p>
+    <w:p>
+      <w:r>
+        <w:rPr>
+          <w:noProof/>
+          <w:lang w:eastAsia="es-ES"/>
+        </w:rPr>
+        <w:drawing>
+          <wp:inline distT="0" distB="0" distL="0" distR="0">
+            <wp:extent cx="908462" cy="772470"/>
+            <wp:effectExtent l="0" t="0" r="6350" b="8890"/>
+            <wp:docPr id="58" name="Imagen 58"/>
+            <wp:cNvGraphicFramePr>
+              <a:graphicFrameLocks xmlns:a="http://schemas.openxmlformats.org/drawingml/2006/main" noChangeAspect="1"/>
+            </wp:cNvGraphicFramePr>
+            <a:graphic xmlns:a="http://schemas.openxmlformats.org/drawingml/2006/main">
+              <a:graphicData uri="http://schemas.openxmlformats.org/drawingml/2006/picture">
+                <pic:pic xmlns:pic="http://schemas.openxmlformats.org/drawingml/2006/picture">
+                  <pic:nvPicPr>
+                    <pic:cNvPr id="58" name="zapato-m-fiesta.jpg"/>
+                    <pic:cNvPicPr/>
+                  </pic:nvPicPr>
+                  <pic:blipFill>
+                    <a:blip r:embed="rId28" cstate="print">
+                      <a:extLst>
+                        <a:ext uri="{28A0092B-C50C-407E-A947-70E740481C1C}">
+                          <a14:useLocalDpi xmlns:a14="http://schemas.microsoft.com/office/drawing/2010/main" val="0"/>
+                        </a:ext>
+                      </a:extLst>
+                    </a:blip>
+                    <a:stretch>
+                      <a:fillRect/>
+                    </a:stretch>
+                  </pic:blipFill>
+                  <pic:spPr>
+                    <a:xfrm>
+                      <a:off x="0" y="0"/>
+                      <a:ext cx="924173" cy="785829"/>
+                    </a:xfrm>
+                    <a:prstGeom prst="rect">
+                      <a:avLst/>
+                    </a:prstGeom>
+                  </pic:spPr>
+                </pic:pic>
+              </a:graphicData>
+            </a:graphic>
+          </wp:inline>
+        </w:drawing>
+      </w:r>
+      <w:r>
+        <w:rPr>
+          <w:noProof/>
+          <w:lang w:eastAsia="es-ES"/>
+        </w:rPr>
+        <w:drawing>
+          <wp:inline distT="0" distB="0" distL="0" distR="0">
+            <wp:extent cx="912518" cy="741903"/>
+            <wp:effectExtent l="0" t="0" r="1905" b="1270"/>
+            <wp:docPr id="59" name="Imagen 59"/>
+            <wp:cNvGraphicFramePr>
+              <a:graphicFrameLocks xmlns:a="http://schemas.openxmlformats.org/drawingml/2006/main" noChangeAspect="1"/>
+            </wp:cNvGraphicFramePr>
+            <a:graphic xmlns:a="http://schemas.openxmlformats.org/drawingml/2006/main">
+              <a:graphicData uri="http://schemas.openxmlformats.org/drawingml/2006/picture">
+                <pic:pic xmlns:pic="http://schemas.openxmlformats.org/drawingml/2006/picture">
+                  <pic:nvPicPr>
+                    <pic:cNvPr id="59" name="zapato-m-fiesta-2.jpg"/>
+                    <pic:cNvPicPr/>
+                  </pic:nvPicPr>
+                  <pic:blipFill>
+                    <a:blip r:embed="rId29" cstate="print">
+                      <a:extLst>
+                        <a:ext uri="{28A0092B-C50C-407E-A947-70E740481C1C}">
+                          <a14:useLocalDpi xmlns:a14="http://schemas.microsoft.com/office/drawing/2010/main" val="0"/>
+                        </a:ext>
+                      </a:extLst>
+                    </a:blip>
+                    <a:stretch>
+                      <a:fillRect/>
+                    </a:stretch>
+                  </pic:blipFill>
+                  <pic:spPr>
+                    <a:xfrm>
+                      <a:off x="0" y="0"/>
+                      <a:ext cx="929336" cy="755576"/>
+                    </a:xfrm>
+                    <a:prstGeom prst="rect">
+                      <a:avLst/>
+                    </a:prstGeom>
+                  </pic:spPr>
+                </pic:pic>
+              </a:graphicData>
+            </a:graphic>
+          </wp:inline>
+        </w:drawing>
+      </w:r>
+      <w:r>
+        <w:rPr>
+          <w:noProof/>
+          <w:lang w:eastAsia="es-ES"/>
+        </w:rPr>
+        <w:drawing>
+          <wp:inline distT="0" distB="0" distL="0" distR="0">
+            <wp:extent cx="900335" cy="1028969"/>
+            <wp:effectExtent l="0" t="0" r="0" b="0"/>
+            <wp:docPr id="60" name="Imagen 60"/>
+            <wp:cNvGraphicFramePr>
+              <a:graphicFrameLocks xmlns:a="http://schemas.openxmlformats.org/drawingml/2006/main" noChangeAspect="1"/>
+            </wp:cNvGraphicFramePr>
+            <a:graphic xmlns:a="http://schemas.openxmlformats.org/drawingml/2006/main">
+              <a:graphicData uri="http://schemas.openxmlformats.org/drawingml/2006/picture">
+                <pic:pic xmlns:pic="http://schemas.openxmlformats.org/drawingml/2006/picture">
+                  <pic:nvPicPr>
+                    <pic:cNvPr id="60" name="zapato-m-fiesta-3.jpg"/>
+                    <pic:cNvPicPr/>
+                  </pic:nvPicPr>
+                  <pic:blipFill>
+                    <a:blip r:embed="rId30" cstate="print">
+                      <a:extLst>
+                        <a:ext uri="{28A0092B-C50C-407E-A947-70E740481C1C}">
+                          <a14:useLocalDpi xmlns:a14="http://schemas.microsoft.com/office/drawing/2010/main" val="0"/>
+                        </a:ext>
+                      </a:extLst>
+                    </a:blip>
+                    <a:stretch>
+                      <a:fillRect/>
+                    </a:stretch>
+                  </pic:blipFill>
+                  <pic:spPr>
+                    <a:xfrm>
+                      <a:off x="0" y="0"/>
+                      <a:ext cx="951086" cy="1086971"/>
+                    </a:xfrm>
+                    <a:prstGeom prst="rect">
+                      <a:avLst/>
+                    </a:prstGeom>
+                  </pic:spPr>
+                </pic:pic>
+              </a:graphicData>
+            </a:graphic>
+          </wp:inline>
+        </w:drawing>
+      </w:r>
+    </w:p>
+    <w:p>
+      <w:r>
+        <w:t xml:space="preserve">Zapatos </w:t>
+      </w:r>
+      <w:r>
+        <w:t>Colegial Niños</w:t>
+      </w:r>
+    </w:p>
+    <w:p>
+      <w:r>
+        <w:rPr>
+          <w:noProof/>
+          <w:lang w:eastAsia="es-ES"/>
+        </w:rPr>
+        <w:drawing>
+          <wp:inline distT="0" distB="0" distL="0" distR="0">
+            <wp:extent cx="967272" cy="498764"/>
+            <wp:effectExtent l="0" t="0" r="4445" b="0"/>
+            <wp:docPr id="61" name="Imagen 61"/>
+            <wp:cNvGraphicFramePr>
+              <a:graphicFrameLocks xmlns:a="http://schemas.openxmlformats.org/drawingml/2006/main" noChangeAspect="1"/>
+            </wp:cNvGraphicFramePr>
+            <a:graphic xmlns:a="http://schemas.openxmlformats.org/drawingml/2006/main">
+              <a:graphicData uri="http://schemas.openxmlformats.org/drawingml/2006/picture">
+                <pic:pic xmlns:pic="http://schemas.openxmlformats.org/drawingml/2006/picture">
+                  <pic:nvPicPr>
+                    <pic:cNvPr id="61" name="zapato-n-colegial.jpg"/>
+                    <pic:cNvPicPr/>
+                  </pic:nvPicPr>
+                  <pic:blipFill>
+                    <a:blip r:embed="rId31" cstate="print">
+                      <a:extLst>
+                        <a:ext uri="{28A0092B-C50C-407E-A947-70E740481C1C}">
+                          <a14:useLocalDpi xmlns:a14="http://schemas.microsoft.com/office/drawing/2010/main" val="0"/>
+                        </a:ext>
+                      </a:extLst>
+                    </a:blip>
+                    <a:stretch>
+                      <a:fillRect/>
+                    </a:stretch>
+                  </pic:blipFill>
+                  <pic:spPr>
+                    <a:xfrm>
+                      <a:off x="0" y="0"/>
+                      <a:ext cx="980694" cy="505685"/>
+                    </a:xfrm>
+                    <a:prstGeom prst="rect">
+                      <a:avLst/>
+                    </a:prstGeom>
+                  </pic:spPr>
+                </pic:pic>
+              </a:graphicData>
+            </a:graphic>
+          </wp:inline>
+        </w:drawing>
+      </w:r>
+      <w:r>
+        <w:rPr>
+          <w:noProof/>
+          <w:lang w:eastAsia="es-ES"/>
+        </w:rPr>
+        <w:drawing>
+          <wp:inline distT="0" distB="0" distL="0" distR="0">
+            <wp:extent cx="914400" cy="685800"/>
+            <wp:effectExtent l="0" t="0" r="0" b="0"/>
+            <wp:docPr id="62" name="Imagen 62"/>
+            <wp:cNvGraphicFramePr>
+              <a:graphicFrameLocks xmlns:a="http://schemas.openxmlformats.org/drawingml/2006/main" noChangeAspect="1"/>
+            </wp:cNvGraphicFramePr>
+            <a:graphic xmlns:a="http://schemas.openxmlformats.org/drawingml/2006/main">
+              <a:graphicData uri="http://schemas.openxmlformats.org/drawingml/2006/picture">
+                <pic:pic xmlns:pic="http://schemas.openxmlformats.org/drawingml/2006/picture">
+                  <pic:nvPicPr>
+                    <pic:cNvPr id="62" name="zapato-n-colegial-2.jpg"/>
+                    <pic:cNvPicPr/>
+                  </pic:nvPicPr>
+                  <pic:blipFill>
+                    <a:blip r:embed="rId32" cstate="print">
+                      <a:extLst>
+                        <a:ext uri="{28A0092B-C50C-407E-A947-70E740481C1C}">
+                          <a14:useLocalDpi xmlns:a14="http://schemas.microsoft.com/office/drawing/2010/main" val="0"/>
+                        </a:ext>
+                      </a:extLst>
+                    </a:blip>
+                    <a:stretch>
+                      <a:fillRect/>
+                    </a:stretch>
+                  </pic:blipFill>
+                  <pic:spPr>
+                    <a:xfrm>
+                      <a:off x="0" y="0"/>
+                      <a:ext cx="934803" cy="701102"/>
+                    </a:xfrm>
+                    <a:prstGeom prst="rect">
+                      <a:avLst/>
+                    </a:prstGeom>
+                  </pic:spPr>
+                </pic:pic>
+              </a:graphicData>
+            </a:graphic>
+          </wp:inline>
+        </w:drawing>
+      </w:r>
+      <w:r>
+        <w:rPr>
+          <w:noProof/>
+          <w:lang w:eastAsia="es-ES"/>
+        </w:rPr>
+        <w:drawing>
+          <wp:inline distT="0" distB="0" distL="0" distR="0">
+            <wp:extent cx="878774" cy="665694"/>
+            <wp:effectExtent l="0" t="0" r="0" b="1270"/>
+            <wp:docPr id="63" name="Imagen 63"/>
+            <wp:cNvGraphicFramePr>
+              <a:graphicFrameLocks xmlns:a="http://schemas.openxmlformats.org/drawingml/2006/main" noChangeAspect="1"/>
+            </wp:cNvGraphicFramePr>
+            <a:graphic xmlns:a="http://schemas.openxmlformats.org/drawingml/2006/main">
+              <a:graphicData uri="http://schemas.openxmlformats.org/drawingml/2006/picture">
+                <pic:pic xmlns:pic="http://schemas.openxmlformats.org/drawingml/2006/picture">
+                  <pic:nvPicPr>
+                    <pic:cNvPr id="63" name="zapato-n-colegial-3.jpg"/>
+                    <pic:cNvPicPr/>
+                  </pic:nvPicPr>
+                  <pic:blipFill>
+                    <a:blip r:embed="rId33" cstate="print">
+                      <a:extLst>
+                        <a:ext uri="{28A0092B-C50C-407E-A947-70E740481C1C}">
+                          <a14:useLocalDpi xmlns:a14="http://schemas.microsoft.com/office/drawing/2010/main" val="0"/>
+                        </a:ext>
+                      </a:extLst>
+                    </a:blip>
+                    <a:stretch>
+                      <a:fillRect/>
+                    </a:stretch>
+                  </pic:blipFill>
+                  <pic:spPr>
+                    <a:xfrm flipH="1">
+                      <a:off x="0" y="0"/>
+                      <a:ext cx="930445" cy="704836"/>
+                    </a:xfrm>
+                    <a:prstGeom prst="rect">
+                      <a:avLst/>
+                    </a:prstGeom>
+                  </pic:spPr>
+                </pic:pic>
+              </a:graphicData>
+            </a:graphic>
+          </wp:inline>
+        </w:drawing>
+      </w:r>
+    </w:p>
+    <w:p/>
+    <w:p/>
+    <w:p>
+      <w:r>
+        <w:lastRenderedPageBreak/>
+        <w:t xml:space="preserve">Zapatos </w:t>
+      </w:r>
+      <w:r>
+        <w:t>Otros Niños</w:t>
+      </w:r>
+    </w:p>
+    <w:p>
+      <w:r>
+        <w:rPr>
+          <w:noProof/>
+          <w:lang w:eastAsia="es-ES"/>
+        </w:rPr>
+        <w:drawing>
+          <wp:inline distT="0" distB="0" distL="0" distR="0">
+            <wp:extent cx="1071546" cy="843149"/>
+            <wp:effectExtent l="0" t="0" r="0" b="0"/>
+            <wp:docPr id="64" name="Imagen 64"/>
+            <wp:cNvGraphicFramePr>
+              <a:graphicFrameLocks xmlns:a="http://schemas.openxmlformats.org/drawingml/2006/main" noChangeAspect="1"/>
+            </wp:cNvGraphicFramePr>
+            <a:graphic xmlns:a="http://schemas.openxmlformats.org/drawingml/2006/main">
+              <a:graphicData uri="http://schemas.openxmlformats.org/drawingml/2006/picture">
+                <pic:pic xmlns:pic="http://schemas.openxmlformats.org/drawingml/2006/picture">
+                  <pic:nvPicPr>
+                    <pic:cNvPr id="64" name="zapato-n-otros.jpg"/>
+                    <pic:cNvPicPr/>
+                  </pic:nvPicPr>
+                  <pic:blipFill>
+                    <a:blip r:embed="rId34" cstate="print">
+                      <a:extLst>
+                        <a:ext uri="{28A0092B-C50C-407E-A947-70E740481C1C}">
+                          <a14:useLocalDpi xmlns:a14="http://schemas.microsoft.com/office/drawing/2010/main" val="0"/>
+                        </a:ext>
+                      </a:extLst>
+                    </a:blip>
+                    <a:stretch>
+                      <a:fillRect/>
+                    </a:stretch>
+                  </pic:blipFill>
+                  <pic:spPr>
+                    <a:xfrm>
+                      <a:off x="0" y="0"/>
+                      <a:ext cx="1079590" cy="849479"/>
+                    </a:xfrm>
+                    <a:prstGeom prst="rect">
+                      <a:avLst/>
+                    </a:prstGeom>
+                  </pic:spPr>
+                </pic:pic>
+              </a:graphicData>
+            </a:graphic>
+          </wp:inline>
+        </w:drawing>
+      </w:r>
+      <w:r>
+        <w:rPr>
+          <w:noProof/>
+          <w:lang w:eastAsia="es-ES"/>
+        </w:rPr>
+        <w:drawing>
+          <wp:inline distT="0" distB="0" distL="0" distR="0">
+            <wp:extent cx="967839" cy="1106573"/>
+            <wp:effectExtent l="0" t="0" r="3810" b="0"/>
+            <wp:docPr id="65" name="Imagen 65"/>
+            <wp:cNvGraphicFramePr>
+              <a:graphicFrameLocks xmlns:a="http://schemas.openxmlformats.org/drawingml/2006/main" noChangeAspect="1"/>
+            </wp:cNvGraphicFramePr>
+            <a:graphic xmlns:a="http://schemas.openxmlformats.org/drawingml/2006/main">
+              <a:graphicData uri="http://schemas.openxmlformats.org/drawingml/2006/picture">
+                <pic:pic xmlns:pic="http://schemas.openxmlformats.org/drawingml/2006/picture">
+                  <pic:nvPicPr>
+                    <pic:cNvPr id="65" name="zapato-n-otros-2.jpg"/>
+                    <pic:cNvPicPr/>
+                  </pic:nvPicPr>
+                  <pic:blipFill>
+                    <a:blip r:embed="rId35" cstate="print">
+                      <a:extLst>
+                        <a:ext uri="{28A0092B-C50C-407E-A947-70E740481C1C}">
+                          <a14:useLocalDpi xmlns:a14="http://schemas.microsoft.com/office/drawing/2010/main" val="0"/>
+                        </a:ext>
+                      </a:extLst>
+                    </a:blip>
+                    <a:stretch>
+                      <a:fillRect/>
+                    </a:stretch>
+                  </pic:blipFill>
+                  <pic:spPr>
+                    <a:xfrm>
+                      <a:off x="0" y="0"/>
+                      <a:ext cx="981557" cy="1122258"/>
+                    </a:xfrm>
+                    <a:prstGeom prst="rect">
+                      <a:avLst/>
+                    </a:prstGeom>
+                  </pic:spPr>
+                </pic:pic>
+              </a:graphicData>
+            </a:graphic>
+          </wp:inline>
+        </w:drawing>
+      </w:r>
+      <w:r>
+        <w:rPr>
+          <w:noProof/>
+          <w:lang w:eastAsia="es-ES"/>
+        </w:rPr>
+        <w:drawing>
+          <wp:inline distT="0" distB="0" distL="0" distR="0">
+            <wp:extent cx="1216664" cy="885050"/>
+            <wp:effectExtent l="0" t="0" r="2540" b="0"/>
+            <wp:docPr id="66" name="Imagen 66"/>
+            <wp:cNvGraphicFramePr>
+              <a:graphicFrameLocks xmlns:a="http://schemas.openxmlformats.org/drawingml/2006/main" noChangeAspect="1"/>
+            </wp:cNvGraphicFramePr>
+            <a:graphic xmlns:a="http://schemas.openxmlformats.org/drawingml/2006/main">
+              <a:graphicData uri="http://schemas.openxmlformats.org/drawingml/2006/picture">
+                <pic:pic xmlns:pic="http://schemas.openxmlformats.org/drawingml/2006/picture">
+                  <pic:nvPicPr>
+                    <pic:cNvPr id="66" name="zapato-n-otros-3.jpg"/>
+                    <pic:cNvPicPr/>
+                  </pic:nvPicPr>
+                  <pic:blipFill>
+                    <a:blip r:embed="rId36" cstate="print">
+                      <a:extLst>
+                        <a:ext uri="{28A0092B-C50C-407E-A947-70E740481C1C}">
+                          <a14:useLocalDpi xmlns:a14="http://schemas.microsoft.com/office/drawing/2010/main" val="0"/>
+                        </a:ext>
+                      </a:extLst>
+                    </a:blip>
+                    <a:stretch>
+                      <a:fillRect/>
+                    </a:stretch>
+                  </pic:blipFill>
+                  <pic:spPr>
+                    <a:xfrm>
+                      <a:off x="0" y="0"/>
+                      <a:ext cx="1236293" cy="899329"/>
+                    </a:xfrm>
+                    <a:prstGeom prst="rect">
+                      <a:avLst/>
+                    </a:prstGeom>
+                  </pic:spPr>
+                </pic:pic>
+              </a:graphicData>
+            </a:graphic>
+          </wp:inline>
+        </w:drawing>
+      </w:r>
+    </w:p>
+    <w:p>
+      <w:r>
+        <w:t xml:space="preserve">Zapatos </w:t>
+      </w:r>
+      <w:proofErr w:type="spellStart"/>
+      <w:r>
+        <w:t>Outlet</w:t>
+      </w:r>
+      <w:proofErr w:type="spellEnd"/>
+    </w:p>
+    <w:p>
+      <w:r>
+        <w:rPr>
+          <w:noProof/>
+          <w:lang w:eastAsia="es-ES"/>
+        </w:rPr>
+        <w:drawing>
+          <wp:inline distT="0" distB="0" distL="0" distR="0">
+            <wp:extent cx="849086" cy="849086"/>
+            <wp:effectExtent l="0" t="0" r="8255" b="8255"/>
+            <wp:docPr id="67" name="Imagen 67"/>
+            <wp:cNvGraphicFramePr>
+              <a:graphicFrameLocks xmlns:a="http://schemas.openxmlformats.org/drawingml/2006/main" noChangeAspect="1"/>
+            </wp:cNvGraphicFramePr>
+            <a:graphic xmlns:a="http://schemas.openxmlformats.org/drawingml/2006/main">
+              <a:graphicData uri="http://schemas.openxmlformats.org/drawingml/2006/picture">
+                <pic:pic xmlns:pic="http://schemas.openxmlformats.org/drawingml/2006/picture">
+                  <pic:nvPicPr>
+                    <pic:cNvPr id="67" name="zapato-out.jpg"/>
+                    <pic:cNvPicPr/>
+                  </pic:nvPicPr>
+                  <pic:blipFill>
+                    <a:blip r:embed="rId37" cstate="print">
+                      <a:extLst>
+                        <a:ext uri="{28A0092B-C50C-407E-A947-70E740481C1C}">
+                          <a14:useLocalDpi xmlns:a14="http://schemas.microsoft.com/office/drawing/2010/main" val="0"/>
+                        </a:ext>
+                      </a:extLst>
+                    </a:blip>
+                    <a:stretch>
+                      <a:fillRect/>
+                    </a:stretch>
+                  </pic:blipFill>
+                  <pic:spPr>
+                    <a:xfrm flipH="1">
+                      <a:off x="0" y="0"/>
+                      <a:ext cx="856998" cy="856998"/>
+                    </a:xfrm>
+                    <a:prstGeom prst="rect">
+                      <a:avLst/>
+                    </a:prstGeom>
+                  </pic:spPr>
+                </pic:pic>
+              </a:graphicData>
+            </a:graphic>
+          </wp:inline>
+        </w:drawing>
+      </w:r>
+      <w:r>
+        <w:rPr>
+          <w:noProof/>
+          <w:lang w:eastAsia="es-ES"/>
+        </w:rPr>
+        <w:drawing>
+          <wp:inline distT="0" distB="0" distL="0" distR="0">
+            <wp:extent cx="848904" cy="848904"/>
+            <wp:effectExtent l="0" t="0" r="8890" b="8890"/>
+            <wp:docPr id="68" name="Imagen 68"/>
+            <wp:cNvGraphicFramePr>
+              <a:graphicFrameLocks xmlns:a="http://schemas.openxmlformats.org/drawingml/2006/main" noChangeAspect="1"/>
+            </wp:cNvGraphicFramePr>
+            <a:graphic xmlns:a="http://schemas.openxmlformats.org/drawingml/2006/main">
+              <a:graphicData uri="http://schemas.openxmlformats.org/drawingml/2006/picture">
+                <pic:pic xmlns:pic="http://schemas.openxmlformats.org/drawingml/2006/picture">
+                  <pic:nvPicPr>
+                    <pic:cNvPr id="68" name="zapato-out-2.jpg"/>
+                    <pic:cNvPicPr/>
+                  </pic:nvPicPr>
+                  <pic:blipFill>
+                    <a:blip r:embed="rId38" cstate="print">
+                      <a:extLst>
+                        <a:ext uri="{28A0092B-C50C-407E-A947-70E740481C1C}">
+                          <a14:useLocalDpi xmlns:a14="http://schemas.microsoft.com/office/drawing/2010/main" val="0"/>
+                        </a:ext>
+                      </a:extLst>
+                    </a:blip>
+                    <a:stretch>
+                      <a:fillRect/>
+                    </a:stretch>
+                  </pic:blipFill>
+                  <pic:spPr>
+                    <a:xfrm>
+                      <a:off x="0" y="0"/>
+                      <a:ext cx="878716" cy="878716"/>
+                    </a:xfrm>
+                    <a:prstGeom prst="rect">
+                      <a:avLst/>
+                    </a:prstGeom>
+                  </pic:spPr>
+                </pic:pic>
+              </a:graphicData>
+            </a:graphic>
+          </wp:inline>
+        </w:drawing>
+      </w:r>
+      <w:r>
+        <w:rPr>
+          <w:noProof/>
+          <w:lang w:eastAsia="es-ES"/>
+        </w:rPr>
+        <w:drawing>
+          <wp:inline distT="0" distB="0" distL="0" distR="0">
+            <wp:extent cx="914309" cy="914309"/>
+            <wp:effectExtent l="0" t="0" r="635" b="635"/>
+            <wp:docPr id="69" name="Imagen 69"/>
+            <wp:cNvGraphicFramePr>
+              <a:graphicFrameLocks xmlns:a="http://schemas.openxmlformats.org/drawingml/2006/main" noChangeAspect="1"/>
+            </wp:cNvGraphicFramePr>
+            <a:graphic xmlns:a="http://schemas.openxmlformats.org/drawingml/2006/main">
+              <a:graphicData uri="http://schemas.openxmlformats.org/drawingml/2006/picture">
+                <pic:pic xmlns:pic="http://schemas.openxmlformats.org/drawingml/2006/picture">
+                  <pic:nvPicPr>
+                    <pic:cNvPr id="69" name="zapato-out-3.jpg"/>
+                    <pic:cNvPicPr/>
+                  </pic:nvPicPr>
+                  <pic:blipFill>
+                    <a:blip r:embed="rId39" cstate="print">
+                      <a:extLst>
+                        <a:ext uri="{28A0092B-C50C-407E-A947-70E740481C1C}">
+                          <a14:useLocalDpi xmlns:a14="http://schemas.microsoft.com/office/drawing/2010/main" val="0"/>
+                        </a:ext>
+                      </a:extLst>
+                    </a:blip>
+                    <a:stretch>
+                      <a:fillRect/>
+                    </a:stretch>
+                  </pic:blipFill>
+                  <pic:spPr>
+                    <a:xfrm>
+                      <a:off x="0" y="0"/>
+                      <a:ext cx="956765" cy="956765"/>
+                    </a:xfrm>
+                    <a:prstGeom prst="rect">
+                      <a:avLst/>
+                    </a:prstGeom>
+                  </pic:spPr>
+                </pic:pic>
+              </a:graphicData>
+            </a:graphic>
+          </wp:inline>
+        </w:drawing>
+      </w:r>
+    </w:p>
+    <w:p/>
+    <w:p/>
     <w:sectPr>
-      <w:footerReference w:type="default" r:id="rId18"/>
+      <w:footerReference w:type="default" r:id="rId40"/>
       <w:pgSz w:w="11906" w:h="16838"/>
       <w:pgMar w:top="1417" w:right="1701" w:bottom="1417" w:left="1701" w:header="708" w:footer="708" w:gutter="0"/>
       <w:pgNumType w:start="0"/>
@@ -5192,7 +6196,7 @@
                                     <w:noProof/>
                                     <w:color w:val="8C8C8C" w:themeColor="background1" w:themeShade="8C"/>
                                   </w:rPr>
-                                  <w:t>2</w:t>
+                                  <w:t>4</w:t>
                                 </w:r>
                                 <w:r>
                                   <w:rPr>
@@ -5329,7 +6333,7 @@
                               <w:noProof/>
                               <w:color w:val="8C8C8C" w:themeColor="background1" w:themeShade="8C"/>
                             </w:rPr>
-                            <w:t>2</w:t>
+                            <w:t>4</w:t>
                           </w:r>
                           <w:r>
                             <w:rPr>

</xml_diff>